<commit_message>
Final Update to TDD
Added examples to 'Version Control' segment. Upload to Canvas before 5pm.
</commit_message>
<xml_diff>
--- a/Assessment Deliverables Folder/09 - Resource - TDD_Daniel Sohler.docx
+++ b/Assessment Deliverables Folder/09 - Resource - TDD_Daniel Sohler.docx
@@ -381,7 +381,6 @@
                                   <w:dataBinding w:prefixMappings="xmlns:ns0='http://schemas.microsoft.com/office/2006/coverPageProps' " w:xpath="/ns0:CoverPageProperties[1]/ns0:Abstract[1]" w:storeItemID="{55AF091B-3C7A-41E3-B477-F2FDAA23CFDA}"/>
                                   <w:text w:multiLine="1"/>
                                 </w:sdtPr>
-                                <w:sdtEndPr/>
                                 <w:sdtContent>
                                   <w:p>
                                     <w:pPr>
@@ -570,7 +569,6 @@
                                     <w:dataBinding w:prefixMappings="xmlns:ns0='http://purl.org/dc/elements/1.1/' xmlns:ns1='http://schemas.openxmlformats.org/package/2006/metadata/core-properties' " w:xpath="/ns1:coreProperties[1]/ns0:title[1]" w:storeItemID="{6C3C8BC8-F283-45AE-878A-BAB7291924A1}"/>
                                     <w:text w:multiLine="1"/>
                                   </w:sdtPr>
-                                  <w:sdtEndPr/>
                                   <w:sdtContent>
                                     <w:r>
                                       <w:rPr>
@@ -605,7 +603,6 @@
                                   <w:dataBinding w:prefixMappings="xmlns:ns0='http://purl.org/dc/elements/1.1/' xmlns:ns1='http://schemas.openxmlformats.org/package/2006/metadata/core-properties' " w:xpath="/ns1:coreProperties[1]/ns0:subject[1]" w:storeItemID="{6C3C8BC8-F283-45AE-878A-BAB7291924A1}"/>
                                   <w:text/>
                                 </w:sdtPr>
-                                <w:sdtEndPr/>
                                 <w:sdtContent>
                                   <w:p>
                                     <w:pPr>
@@ -867,7 +864,7 @@
             </w:rPr>
             <w:fldChar w:fldCharType="separate"/>
           </w:r>
-          <w:hyperlink w:anchor="_Toc75349083" w:history="1">
+          <w:hyperlink w:anchor="_Toc75352008" w:history="1">
             <w:r>
               <w:rPr>
                 <w:rStyle w:val="Hyperlink"/>
@@ -894,7 +891,7 @@
                 <w:noProof/>
                 <w:webHidden/>
               </w:rPr>
-              <w:instrText xml:space="preserve"> PAGEREF _Toc75349083 \h </w:instrText>
+              <w:instrText xml:space="preserve"> PAGEREF _Toc75352008 \h </w:instrText>
             </w:r>
             <w:r>
               <w:rPr>
@@ -937,7 +934,7 @@
               <w:lang w:val="en-AU" w:eastAsia="en-AU"/>
             </w:rPr>
           </w:pPr>
-          <w:hyperlink w:anchor="_Toc75349084" w:history="1">
+          <w:hyperlink w:anchor="_Toc75352009" w:history="1">
             <w:r>
               <w:rPr>
                 <w:rStyle w:val="Hyperlink"/>
@@ -964,7 +961,7 @@
                 <w:noProof/>
                 <w:webHidden/>
               </w:rPr>
-              <w:instrText xml:space="preserve"> PAGEREF _Toc75349084 \h </w:instrText>
+              <w:instrText xml:space="preserve"> PAGEREF _Toc75352009 \h </w:instrText>
             </w:r>
             <w:r>
               <w:rPr>
@@ -1007,7 +1004,7 @@
               <w:lang w:val="en-AU" w:eastAsia="en-AU"/>
             </w:rPr>
           </w:pPr>
-          <w:hyperlink w:anchor="_Toc75349085" w:history="1">
+          <w:hyperlink w:anchor="_Toc75352010" w:history="1">
             <w:r>
               <w:rPr>
                 <w:rStyle w:val="Hyperlink"/>
@@ -1034,7 +1031,7 @@
                 <w:noProof/>
                 <w:webHidden/>
               </w:rPr>
-              <w:instrText xml:space="preserve"> PAGEREF _Toc75349085 \h </w:instrText>
+              <w:instrText xml:space="preserve"> PAGEREF _Toc75352010 \h </w:instrText>
             </w:r>
             <w:r>
               <w:rPr>
@@ -1077,7 +1074,7 @@
               <w:lang w:val="en-AU" w:eastAsia="en-AU"/>
             </w:rPr>
           </w:pPr>
-          <w:hyperlink w:anchor="_Toc75349086" w:history="1">
+          <w:hyperlink w:anchor="_Toc75352011" w:history="1">
             <w:r>
               <w:rPr>
                 <w:rStyle w:val="Hyperlink"/>
@@ -1104,7 +1101,7 @@
                 <w:noProof/>
                 <w:webHidden/>
               </w:rPr>
-              <w:instrText xml:space="preserve"> PAGEREF _Toc75349086 \h </w:instrText>
+              <w:instrText xml:space="preserve"> PAGEREF _Toc75352011 \h </w:instrText>
             </w:r>
             <w:r>
               <w:rPr>
@@ -1147,7 +1144,7 @@
               <w:lang w:val="en-AU" w:eastAsia="en-AU"/>
             </w:rPr>
           </w:pPr>
-          <w:hyperlink w:anchor="_Toc75349087" w:history="1">
+          <w:hyperlink w:anchor="_Toc75352012" w:history="1">
             <w:r>
               <w:rPr>
                 <w:rStyle w:val="Hyperlink"/>
@@ -1174,7 +1171,7 @@
                 <w:noProof/>
                 <w:webHidden/>
               </w:rPr>
-              <w:instrText xml:space="preserve"> PAGEREF _Toc75349087 \h </w:instrText>
+              <w:instrText xml:space="preserve"> PAGEREF _Toc75352012 \h </w:instrText>
             </w:r>
             <w:r>
               <w:rPr>
@@ -1217,7 +1214,7 @@
               <w:lang w:val="en-AU" w:eastAsia="en-AU"/>
             </w:rPr>
           </w:pPr>
-          <w:hyperlink w:anchor="_Toc75349088" w:history="1">
+          <w:hyperlink w:anchor="_Toc75352013" w:history="1">
             <w:r>
               <w:rPr>
                 <w:rStyle w:val="Hyperlink"/>
@@ -1244,7 +1241,7 @@
                 <w:noProof/>
                 <w:webHidden/>
               </w:rPr>
-              <w:instrText xml:space="preserve"> PAGEREF _Toc75349088 \h </w:instrText>
+              <w:instrText xml:space="preserve"> PAGEREF _Toc75352013 \h </w:instrText>
             </w:r>
             <w:r>
               <w:rPr>
@@ -1287,7 +1284,7 @@
               <w:lang w:val="en-AU" w:eastAsia="en-AU"/>
             </w:rPr>
           </w:pPr>
-          <w:hyperlink w:anchor="_Toc75349089" w:history="1">
+          <w:hyperlink w:anchor="_Toc75352014" w:history="1">
             <w:r>
               <w:rPr>
                 <w:rStyle w:val="Hyperlink"/>
@@ -1314,7 +1311,7 @@
                 <w:noProof/>
                 <w:webHidden/>
               </w:rPr>
-              <w:instrText xml:space="preserve"> PAGEREF _Toc75349089 \h </w:instrText>
+              <w:instrText xml:space="preserve"> PAGEREF _Toc75352014 \h </w:instrText>
             </w:r>
             <w:r>
               <w:rPr>
@@ -1357,7 +1354,7 @@
               <w:lang w:val="en-AU" w:eastAsia="en-AU"/>
             </w:rPr>
           </w:pPr>
-          <w:hyperlink w:anchor="_Toc75349090" w:history="1">
+          <w:hyperlink w:anchor="_Toc75352015" w:history="1">
             <w:r>
               <w:rPr>
                 <w:rStyle w:val="Hyperlink"/>
@@ -1384,7 +1381,7 @@
                 <w:noProof/>
                 <w:webHidden/>
               </w:rPr>
-              <w:instrText xml:space="preserve"> PAGEREF _Toc75349090 \h </w:instrText>
+              <w:instrText xml:space="preserve"> PAGEREF _Toc75352015 \h </w:instrText>
             </w:r>
             <w:r>
               <w:rPr>
@@ -1427,7 +1424,7 @@
               <w:lang w:val="en-AU" w:eastAsia="en-AU"/>
             </w:rPr>
           </w:pPr>
-          <w:hyperlink w:anchor="_Toc75349091" w:history="1">
+          <w:hyperlink w:anchor="_Toc75352016" w:history="1">
             <w:r>
               <w:rPr>
                 <w:rStyle w:val="Hyperlink"/>
@@ -1455,7 +1452,7 @@
                 <w:noProof/>
                 <w:webHidden/>
               </w:rPr>
-              <w:instrText xml:space="preserve"> PAGEREF _Toc75349091 \h </w:instrText>
+              <w:instrText xml:space="preserve"> PAGEREF _Toc75352016 \h </w:instrText>
             </w:r>
             <w:r>
               <w:rPr>
@@ -1498,7 +1495,7 @@
               <w:lang w:val="en-AU" w:eastAsia="en-AU"/>
             </w:rPr>
           </w:pPr>
-          <w:hyperlink w:anchor="_Toc75349092" w:history="1">
+          <w:hyperlink w:anchor="_Toc75352017" w:history="1">
             <w:r>
               <w:rPr>
                 <w:rStyle w:val="Hyperlink"/>
@@ -1525,7 +1522,7 @@
                 <w:noProof/>
                 <w:webHidden/>
               </w:rPr>
-              <w:instrText xml:space="preserve"> PAGEREF _Toc75349092 \h </w:instrText>
+              <w:instrText xml:space="preserve"> PAGEREF _Toc75352017 \h </w:instrText>
             </w:r>
             <w:r>
               <w:rPr>
@@ -1568,7 +1565,7 @@
               <w:lang w:val="en-AU" w:eastAsia="en-AU"/>
             </w:rPr>
           </w:pPr>
-          <w:hyperlink w:anchor="_Toc75349093" w:history="1">
+          <w:hyperlink w:anchor="_Toc75352018" w:history="1">
             <w:r>
               <w:rPr>
                 <w:rStyle w:val="Hyperlink"/>
@@ -1595,7 +1592,7 @@
                 <w:noProof/>
                 <w:webHidden/>
               </w:rPr>
-              <w:instrText xml:space="preserve"> PAGEREF _Toc75349093 \h </w:instrText>
+              <w:instrText xml:space="preserve"> PAGEREF _Toc75352018 \h </w:instrText>
             </w:r>
             <w:r>
               <w:rPr>
@@ -1638,7 +1635,7 @@
               <w:lang w:val="en-AU" w:eastAsia="en-AU"/>
             </w:rPr>
           </w:pPr>
-          <w:hyperlink w:anchor="_Toc75349094" w:history="1">
+          <w:hyperlink w:anchor="_Toc75352019" w:history="1">
             <w:r>
               <w:rPr>
                 <w:rStyle w:val="Hyperlink"/>
@@ -1665,7 +1662,7 @@
                 <w:noProof/>
                 <w:webHidden/>
               </w:rPr>
-              <w:instrText xml:space="preserve"> PAGEREF _Toc75349094 \h </w:instrText>
+              <w:instrText xml:space="preserve"> PAGEREF _Toc75352019 \h </w:instrText>
             </w:r>
             <w:r>
               <w:rPr>
@@ -1708,7 +1705,7 @@
               <w:lang w:val="en-AU" w:eastAsia="en-AU"/>
             </w:rPr>
           </w:pPr>
-          <w:hyperlink w:anchor="_Toc75349095" w:history="1">
+          <w:hyperlink w:anchor="_Toc75352020" w:history="1">
             <w:r>
               <w:rPr>
                 <w:rStyle w:val="Hyperlink"/>
@@ -1735,7 +1732,7 @@
                 <w:noProof/>
                 <w:webHidden/>
               </w:rPr>
-              <w:instrText xml:space="preserve"> PAGEREF _Toc75349095 \h </w:instrText>
+              <w:instrText xml:space="preserve"> PAGEREF _Toc75352020 \h </w:instrText>
             </w:r>
             <w:r>
               <w:rPr>
@@ -1778,7 +1775,7 @@
               <w:lang w:val="en-AU" w:eastAsia="en-AU"/>
             </w:rPr>
           </w:pPr>
-          <w:hyperlink w:anchor="_Toc75349096" w:history="1">
+          <w:hyperlink w:anchor="_Toc75352021" w:history="1">
             <w:r>
               <w:rPr>
                 <w:rStyle w:val="Hyperlink"/>
@@ -1805,7 +1802,7 @@
                 <w:noProof/>
                 <w:webHidden/>
               </w:rPr>
-              <w:instrText xml:space="preserve"> PAGEREF _Toc75349096 \h </w:instrText>
+              <w:instrText xml:space="preserve"> PAGEREF _Toc75352021 \h </w:instrText>
             </w:r>
             <w:r>
               <w:rPr>
@@ -1848,7 +1845,7 @@
               <w:lang w:val="en-AU" w:eastAsia="en-AU"/>
             </w:rPr>
           </w:pPr>
-          <w:hyperlink w:anchor="_Toc75349097" w:history="1">
+          <w:hyperlink w:anchor="_Toc75352022" w:history="1">
             <w:r>
               <w:rPr>
                 <w:rStyle w:val="Hyperlink"/>
@@ -1875,7 +1872,7 @@
                 <w:noProof/>
                 <w:webHidden/>
               </w:rPr>
-              <w:instrText xml:space="preserve"> PAGEREF _Toc75349097 \h </w:instrText>
+              <w:instrText xml:space="preserve"> PAGEREF _Toc75352022 \h </w:instrText>
             </w:r>
             <w:r>
               <w:rPr>
@@ -1918,7 +1915,7 @@
               <w:lang w:val="en-AU" w:eastAsia="en-AU"/>
             </w:rPr>
           </w:pPr>
-          <w:hyperlink w:anchor="_Toc75349098" w:history="1">
+          <w:hyperlink w:anchor="_Toc75352023" w:history="1">
             <w:r>
               <w:rPr>
                 <w:rStyle w:val="Hyperlink"/>
@@ -1945,7 +1942,7 @@
                 <w:noProof/>
                 <w:webHidden/>
               </w:rPr>
-              <w:instrText xml:space="preserve"> PAGEREF _Toc75349098 \h </w:instrText>
+              <w:instrText xml:space="preserve"> PAGEREF _Toc75352023 \h </w:instrText>
             </w:r>
             <w:r>
               <w:rPr>
@@ -1988,7 +1985,7 @@
               <w:lang w:val="en-AU" w:eastAsia="en-AU"/>
             </w:rPr>
           </w:pPr>
-          <w:hyperlink w:anchor="_Toc75349099" w:history="1">
+          <w:hyperlink w:anchor="_Toc75352024" w:history="1">
             <w:r>
               <w:rPr>
                 <w:rStyle w:val="Hyperlink"/>
@@ -2015,7 +2012,7 @@
                 <w:noProof/>
                 <w:webHidden/>
               </w:rPr>
-              <w:instrText xml:space="preserve"> PAGEREF _Toc75349099 \h </w:instrText>
+              <w:instrText xml:space="preserve"> PAGEREF _Toc75352024 \h </w:instrText>
             </w:r>
             <w:r>
               <w:rPr>
@@ -2058,7 +2055,7 @@
               <w:lang w:val="en-AU" w:eastAsia="en-AU"/>
             </w:rPr>
           </w:pPr>
-          <w:hyperlink w:anchor="_Toc75349100" w:history="1">
+          <w:hyperlink w:anchor="_Toc75352025" w:history="1">
             <w:r>
               <w:rPr>
                 <w:rStyle w:val="Hyperlink"/>
@@ -2085,7 +2082,7 @@
                 <w:noProof/>
                 <w:webHidden/>
               </w:rPr>
-              <w:instrText xml:space="preserve"> PAGEREF _Toc75349100 \h </w:instrText>
+              <w:instrText xml:space="preserve"> PAGEREF _Toc75352025 \h </w:instrText>
             </w:r>
             <w:r>
               <w:rPr>
@@ -2128,7 +2125,7 @@
               <w:lang w:val="en-AU" w:eastAsia="en-AU"/>
             </w:rPr>
           </w:pPr>
-          <w:hyperlink w:anchor="_Toc75349101" w:history="1">
+          <w:hyperlink w:anchor="_Toc75352026" w:history="1">
             <w:r>
               <w:rPr>
                 <w:rStyle w:val="Hyperlink"/>
@@ -2155,7 +2152,7 @@
                 <w:noProof/>
                 <w:webHidden/>
               </w:rPr>
-              <w:instrText xml:space="preserve"> PAGEREF _Toc75349101 \h </w:instrText>
+              <w:instrText xml:space="preserve"> PAGEREF _Toc75352026 \h </w:instrText>
             </w:r>
             <w:r>
               <w:rPr>
@@ -2198,7 +2195,7 @@
               <w:lang w:val="en-AU" w:eastAsia="en-AU"/>
             </w:rPr>
           </w:pPr>
-          <w:hyperlink w:anchor="_Toc75349102" w:history="1">
+          <w:hyperlink w:anchor="_Toc75352027" w:history="1">
             <w:r>
               <w:rPr>
                 <w:rStyle w:val="Hyperlink"/>
@@ -2225,7 +2222,7 @@
                 <w:noProof/>
                 <w:webHidden/>
               </w:rPr>
-              <w:instrText xml:space="preserve"> PAGEREF _Toc75349102 \h </w:instrText>
+              <w:instrText xml:space="preserve"> PAGEREF _Toc75352027 \h </w:instrText>
             </w:r>
             <w:r>
               <w:rPr>
@@ -2268,7 +2265,7 @@
               <w:lang w:val="en-AU" w:eastAsia="en-AU"/>
             </w:rPr>
           </w:pPr>
-          <w:hyperlink w:anchor="_Toc75349103" w:history="1">
+          <w:hyperlink w:anchor="_Toc75352028" w:history="1">
             <w:r>
               <w:rPr>
                 <w:rStyle w:val="Hyperlink"/>
@@ -2296,7 +2293,7 @@
                 <w:noProof/>
                 <w:webHidden/>
               </w:rPr>
-              <w:instrText xml:space="preserve"> PAGEREF _Toc75349103 \h </w:instrText>
+              <w:instrText xml:space="preserve"> PAGEREF _Toc75352028 \h </w:instrText>
             </w:r>
             <w:r>
               <w:rPr>
@@ -2339,7 +2336,7 @@
               <w:lang w:val="en-AU" w:eastAsia="en-AU"/>
             </w:rPr>
           </w:pPr>
-          <w:hyperlink w:anchor="_Toc75349104" w:history="1">
+          <w:hyperlink w:anchor="_Toc75352029" w:history="1">
             <w:r>
               <w:rPr>
                 <w:rStyle w:val="Hyperlink"/>
@@ -2367,7 +2364,7 @@
                 <w:noProof/>
                 <w:webHidden/>
               </w:rPr>
-              <w:instrText xml:space="preserve"> PAGEREF _Toc75349104 \h </w:instrText>
+              <w:instrText xml:space="preserve"> PAGEREF _Toc75352029 \h </w:instrText>
             </w:r>
             <w:r>
               <w:rPr>
@@ -2410,7 +2407,7 @@
               <w:lang w:val="en-AU" w:eastAsia="en-AU"/>
             </w:rPr>
           </w:pPr>
-          <w:hyperlink w:anchor="_Toc75349105" w:history="1">
+          <w:hyperlink w:anchor="_Toc75352030" w:history="1">
             <w:r>
               <w:rPr>
                 <w:rStyle w:val="Hyperlink"/>
@@ -2438,7 +2435,7 @@
                 <w:noProof/>
                 <w:webHidden/>
               </w:rPr>
-              <w:instrText xml:space="preserve"> PAGEREF _Toc75349105 \h </w:instrText>
+              <w:instrText xml:space="preserve"> PAGEREF _Toc75352030 \h </w:instrText>
             </w:r>
             <w:r>
               <w:rPr>
@@ -2481,7 +2478,7 @@
               <w:lang w:val="en-AU" w:eastAsia="en-AU"/>
             </w:rPr>
           </w:pPr>
-          <w:hyperlink w:anchor="_Toc75349106" w:history="1">
+          <w:hyperlink w:anchor="_Toc75352031" w:history="1">
             <w:r>
               <w:rPr>
                 <w:rStyle w:val="Hyperlink"/>
@@ -2509,7 +2506,7 @@
                 <w:noProof/>
                 <w:webHidden/>
               </w:rPr>
-              <w:instrText xml:space="preserve"> PAGEREF _Toc75349106 \h </w:instrText>
+              <w:instrText xml:space="preserve"> PAGEREF _Toc75352031 \h </w:instrText>
             </w:r>
             <w:r>
               <w:rPr>
@@ -2552,7 +2549,7 @@
               <w:lang w:val="en-AU" w:eastAsia="en-AU"/>
             </w:rPr>
           </w:pPr>
-          <w:hyperlink w:anchor="_Toc75349107" w:history="1">
+          <w:hyperlink w:anchor="_Toc75352032" w:history="1">
             <w:r>
               <w:rPr>
                 <w:rStyle w:val="Hyperlink"/>
@@ -2580,7 +2577,7 @@
                 <w:noProof/>
                 <w:webHidden/>
               </w:rPr>
-              <w:instrText xml:space="preserve"> PAGEREF _Toc75349107 \h </w:instrText>
+              <w:instrText xml:space="preserve"> PAGEREF _Toc75352032 \h </w:instrText>
             </w:r>
             <w:r>
               <w:rPr>
@@ -2623,7 +2620,7 @@
               <w:lang w:val="en-AU" w:eastAsia="en-AU"/>
             </w:rPr>
           </w:pPr>
-          <w:hyperlink w:anchor="_Toc75349108" w:history="1">
+          <w:hyperlink w:anchor="_Toc75352033" w:history="1">
             <w:r>
               <w:rPr>
                 <w:rStyle w:val="Hyperlink"/>
@@ -2650,7 +2647,7 @@
                 <w:noProof/>
                 <w:webHidden/>
               </w:rPr>
-              <w:instrText xml:space="preserve"> PAGEREF _Toc75349108 \h </w:instrText>
+              <w:instrText xml:space="preserve"> PAGEREF _Toc75352033 \h </w:instrText>
             </w:r>
             <w:r>
               <w:rPr>
@@ -2693,7 +2690,7 @@
               <w:lang w:val="en-AU" w:eastAsia="en-AU"/>
             </w:rPr>
           </w:pPr>
-          <w:hyperlink w:anchor="_Toc75349109" w:history="1">
+          <w:hyperlink w:anchor="_Toc75352034" w:history="1">
             <w:r>
               <w:rPr>
                 <w:rStyle w:val="Hyperlink"/>
@@ -2721,7 +2718,7 @@
                 <w:noProof/>
                 <w:webHidden/>
               </w:rPr>
-              <w:instrText xml:space="preserve"> PAGEREF _Toc75349109 \h </w:instrText>
+              <w:instrText xml:space="preserve"> PAGEREF _Toc75352034 \h </w:instrText>
             </w:r>
             <w:r>
               <w:rPr>
@@ -2764,17 +2761,18 @@
               <w:lang w:val="en-AU" w:eastAsia="en-AU"/>
             </w:rPr>
           </w:pPr>
-          <w:hyperlink w:anchor="_Toc75349110" w:history="1">
+          <w:hyperlink w:anchor="_Toc75352035" w:history="1">
+            <w:bookmarkStart w:id="0" w:name="_Toc75349110"/>
             <w:r>
               <w:rPr>
                 <w:rStyle w:val="Hyperlink"/>
                 <w:noProof/>
               </w:rPr>
               <w:drawing>
-                <wp:inline distT="0" distB="0" distL="0" distR="0" wp14:anchorId="45A1DBC7" wp14:editId="6D793270">
+                <wp:inline distT="0" distB="0" distL="0" distR="0" wp14:anchorId="7291212A" wp14:editId="44B24011">
                   <wp:extent cx="4114800" cy="3638550"/>
                   <wp:effectExtent l="0" t="0" r="0" b="0"/>
-                  <wp:docPr id="5" name="Picture 5"/>
+                  <wp:docPr id="6" name="Picture 6"/>
                   <wp:cNvGraphicFramePr>
                     <a:graphicFrameLocks xmlns:a="http://schemas.openxmlformats.org/drawingml/2006/main" noChangeAspect="1"/>
                   </wp:cNvGraphicFramePr>
@@ -2819,6 +2817,7 @@
                 </wp:inline>
               </w:drawing>
             </w:r>
+            <w:bookmarkEnd w:id="0"/>
             <w:r>
               <w:rPr>
                 <w:noProof/>
@@ -2838,7 +2837,7 @@
                 <w:noProof/>
                 <w:webHidden/>
               </w:rPr>
-              <w:instrText xml:space="preserve"> PAGEREF _Toc75349110 \h </w:instrText>
+              <w:instrText xml:space="preserve"> PAGEREF _Toc75352035 \h </w:instrText>
             </w:r>
             <w:r>
               <w:rPr>
@@ -2881,7 +2880,7 @@
               <w:lang w:val="en-AU" w:eastAsia="en-AU"/>
             </w:rPr>
           </w:pPr>
-          <w:hyperlink w:anchor="_Toc75349111" w:history="1">
+          <w:hyperlink w:anchor="_Toc75352036" w:history="1">
             <w:r>
               <w:rPr>
                 <w:rStyle w:val="Hyperlink"/>
@@ -2908,7 +2907,7 @@
                 <w:noProof/>
                 <w:webHidden/>
               </w:rPr>
-              <w:instrText xml:space="preserve"> PAGEREF _Toc75349111 \h </w:instrText>
+              <w:instrText xml:space="preserve"> PAGEREF _Toc75352036 \h </w:instrText>
             </w:r>
             <w:r>
               <w:rPr>
@@ -2951,7 +2950,7 @@
               <w:lang w:val="en-AU" w:eastAsia="en-AU"/>
             </w:rPr>
           </w:pPr>
-          <w:hyperlink w:anchor="_Toc75349112" w:history="1">
+          <w:hyperlink w:anchor="_Toc75352037" w:history="1">
             <w:r>
               <w:rPr>
                 <w:rStyle w:val="Hyperlink"/>
@@ -2978,7 +2977,7 @@
                 <w:noProof/>
                 <w:webHidden/>
               </w:rPr>
-              <w:instrText xml:space="preserve"> PAGEREF _Toc75349112 \h </w:instrText>
+              <w:instrText xml:space="preserve"> PAGEREF _Toc75352037 \h </w:instrText>
             </w:r>
             <w:r>
               <w:rPr>
@@ -3021,7 +3020,7 @@
               <w:lang w:val="en-AU" w:eastAsia="en-AU"/>
             </w:rPr>
           </w:pPr>
-          <w:hyperlink w:anchor="_Toc75349113" w:history="1">
+          <w:hyperlink w:anchor="_Toc75352038" w:history="1">
             <w:r>
               <w:rPr>
                 <w:rStyle w:val="Hyperlink"/>
@@ -3048,7 +3047,7 @@
                 <w:noProof/>
                 <w:webHidden/>
               </w:rPr>
-              <w:instrText xml:space="preserve"> PAGEREF _Toc75349113 \h </w:instrText>
+              <w:instrText xml:space="preserve"> PAGEREF _Toc75352038 \h </w:instrText>
             </w:r>
             <w:r>
               <w:rPr>
@@ -3091,7 +3090,7 @@
               <w:lang w:val="en-AU" w:eastAsia="en-AU"/>
             </w:rPr>
           </w:pPr>
-          <w:hyperlink w:anchor="_Toc75349114" w:history="1">
+          <w:hyperlink w:anchor="_Toc75352039" w:history="1">
             <w:r>
               <w:rPr>
                 <w:rStyle w:val="Hyperlink"/>
@@ -3118,7 +3117,7 @@
                 <w:noProof/>
                 <w:webHidden/>
               </w:rPr>
-              <w:instrText xml:space="preserve"> PAGEREF _Toc75349114 \h </w:instrText>
+              <w:instrText xml:space="preserve"> PAGEREF _Toc75352039 \h </w:instrText>
             </w:r>
             <w:r>
               <w:rPr>
@@ -3161,7 +3160,7 @@
               <w:lang w:val="en-AU" w:eastAsia="en-AU"/>
             </w:rPr>
           </w:pPr>
-          <w:hyperlink w:anchor="_Toc75349115" w:history="1">
+          <w:hyperlink w:anchor="_Toc75352040" w:history="1">
             <w:r>
               <w:rPr>
                 <w:rStyle w:val="Hyperlink"/>
@@ -3188,7 +3187,7 @@
                 <w:noProof/>
                 <w:webHidden/>
               </w:rPr>
-              <w:instrText xml:space="preserve"> PAGEREF _Toc75349115 \h </w:instrText>
+              <w:instrText xml:space="preserve"> PAGEREF _Toc75352040 \h </w:instrText>
             </w:r>
             <w:r>
               <w:rPr>
@@ -3231,7 +3230,7 @@
               <w:lang w:val="en-AU" w:eastAsia="en-AU"/>
             </w:rPr>
           </w:pPr>
-          <w:hyperlink w:anchor="_Toc75349116" w:history="1">
+          <w:hyperlink w:anchor="_Toc75352041" w:history="1">
             <w:r>
               <w:rPr>
                 <w:rStyle w:val="Hyperlink"/>
@@ -3258,7 +3257,7 @@
                 <w:noProof/>
                 <w:webHidden/>
               </w:rPr>
-              <w:instrText xml:space="preserve"> PAGEREF _Toc75349116 \h </w:instrText>
+              <w:instrText xml:space="preserve"> PAGEREF _Toc75352041 \h </w:instrText>
             </w:r>
             <w:r>
               <w:rPr>
@@ -3301,7 +3300,7 @@
               <w:lang w:val="en-AU" w:eastAsia="en-AU"/>
             </w:rPr>
           </w:pPr>
-          <w:hyperlink w:anchor="_Toc75349117" w:history="1">
+          <w:hyperlink w:anchor="_Toc75352042" w:history="1">
             <w:r>
               <w:rPr>
                 <w:rStyle w:val="Hyperlink"/>
@@ -3330,7 +3329,7 @@
                 <w:noProof/>
                 <w:webHidden/>
               </w:rPr>
-              <w:instrText xml:space="preserve"> PAGEREF _Toc75349117 \h </w:instrText>
+              <w:instrText xml:space="preserve"> PAGEREF _Toc75352042 \h </w:instrText>
             </w:r>
             <w:r>
               <w:rPr>
@@ -3373,7 +3372,7 @@
               <w:lang w:val="en-AU" w:eastAsia="en-AU"/>
             </w:rPr>
           </w:pPr>
-          <w:hyperlink w:anchor="_Toc75349118" w:history="1">
+          <w:hyperlink w:anchor="_Toc75352043" w:history="1">
             <w:r>
               <w:rPr>
                 <w:rStyle w:val="Hyperlink"/>
@@ -3402,7 +3401,7 @@
                 <w:noProof/>
                 <w:webHidden/>
               </w:rPr>
-              <w:instrText xml:space="preserve"> PAGEREF _Toc75349118 \h </w:instrText>
+              <w:instrText xml:space="preserve"> PAGEREF _Toc75352043 \h </w:instrText>
             </w:r>
             <w:r>
               <w:rPr>
@@ -3445,7 +3444,7 @@
               <w:lang w:val="en-AU" w:eastAsia="en-AU"/>
             </w:rPr>
           </w:pPr>
-          <w:hyperlink w:anchor="_Toc75349119" w:history="1">
+          <w:hyperlink w:anchor="_Toc75352044" w:history="1">
             <w:r>
               <w:rPr>
                 <w:rStyle w:val="Hyperlink"/>
@@ -3472,7 +3471,7 @@
                 <w:noProof/>
                 <w:webHidden/>
               </w:rPr>
-              <w:instrText xml:space="preserve"> PAGEREF _Toc75349119 \h </w:instrText>
+              <w:instrText xml:space="preserve"> PAGEREF _Toc75352044 \h </w:instrText>
             </w:r>
             <w:r>
               <w:rPr>
@@ -3515,7 +3514,7 @@
               <w:lang w:val="en-AU" w:eastAsia="en-AU"/>
             </w:rPr>
           </w:pPr>
-          <w:hyperlink w:anchor="_Toc75349120" w:history="1">
+          <w:hyperlink w:anchor="_Toc75352045" w:history="1">
             <w:r>
               <w:rPr>
                 <w:rStyle w:val="Hyperlink"/>
@@ -3544,7 +3543,7 @@
                 <w:noProof/>
                 <w:webHidden/>
               </w:rPr>
-              <w:instrText xml:space="preserve"> PAGEREF _Toc75349120 \h </w:instrText>
+              <w:instrText xml:space="preserve"> PAGEREF _Toc75352045 \h </w:instrText>
             </w:r>
             <w:r>
               <w:rPr>
@@ -3587,7 +3586,7 @@
               <w:lang w:val="en-AU" w:eastAsia="en-AU"/>
             </w:rPr>
           </w:pPr>
-          <w:hyperlink w:anchor="_Toc75349121" w:history="1">
+          <w:hyperlink w:anchor="_Toc75352046" w:history="1">
             <w:r>
               <w:rPr>
                 <w:rStyle w:val="Hyperlink"/>
@@ -3616,7 +3615,7 @@
                 <w:noProof/>
                 <w:webHidden/>
               </w:rPr>
-              <w:instrText xml:space="preserve"> PAGEREF _Toc75349121 \h </w:instrText>
+              <w:instrText xml:space="preserve"> PAGEREF _Toc75352046 \h </w:instrText>
             </w:r>
             <w:r>
               <w:rPr>
@@ -3659,7 +3658,7 @@
               <w:lang w:val="en-AU" w:eastAsia="en-AU"/>
             </w:rPr>
           </w:pPr>
-          <w:hyperlink w:anchor="_Toc75349122" w:history="1">
+          <w:hyperlink w:anchor="_Toc75352047" w:history="1">
             <w:r>
               <w:rPr>
                 <w:rStyle w:val="Hyperlink"/>
@@ -3688,7 +3687,7 @@
                 <w:noProof/>
                 <w:webHidden/>
               </w:rPr>
-              <w:instrText xml:space="preserve"> PAGEREF _Toc75349122 \h </w:instrText>
+              <w:instrText xml:space="preserve"> PAGEREF _Toc75352047 \h </w:instrText>
             </w:r>
             <w:r>
               <w:rPr>
@@ -3731,7 +3730,7 @@
               <w:lang w:val="en-AU" w:eastAsia="en-AU"/>
             </w:rPr>
           </w:pPr>
-          <w:hyperlink w:anchor="_Toc75349123" w:history="1">
+          <w:hyperlink w:anchor="_Toc75352048" w:history="1">
             <w:r>
               <w:rPr>
                 <w:rStyle w:val="Hyperlink"/>
@@ -3758,7 +3757,7 @@
                 <w:noProof/>
                 <w:webHidden/>
               </w:rPr>
-              <w:instrText xml:space="preserve"> PAGEREF _Toc75349123 \h </w:instrText>
+              <w:instrText xml:space="preserve"> PAGEREF _Toc75352048 \h </w:instrText>
             </w:r>
             <w:r>
               <w:rPr>
@@ -3801,7 +3800,7 @@
               <w:lang w:val="en-AU" w:eastAsia="en-AU"/>
             </w:rPr>
           </w:pPr>
-          <w:hyperlink w:anchor="_Toc75349124" w:history="1">
+          <w:hyperlink w:anchor="_Toc75352049" w:history="1">
             <w:r>
               <w:rPr>
                 <w:rStyle w:val="Hyperlink"/>
@@ -3828,7 +3827,7 @@
                 <w:noProof/>
                 <w:webHidden/>
               </w:rPr>
-              <w:instrText xml:space="preserve"> PAGEREF _Toc75349124 \h </w:instrText>
+              <w:instrText xml:space="preserve"> PAGEREF _Toc75352049 \h </w:instrText>
             </w:r>
             <w:r>
               <w:rPr>
@@ -3871,7 +3870,7 @@
               <w:lang w:val="en-AU" w:eastAsia="en-AU"/>
             </w:rPr>
           </w:pPr>
-          <w:hyperlink w:anchor="_Toc75349125" w:history="1">
+          <w:hyperlink w:anchor="_Toc75352050" w:history="1">
             <w:r>
               <w:rPr>
                 <w:rStyle w:val="Hyperlink"/>
@@ -3898,7 +3897,7 @@
                 <w:noProof/>
                 <w:webHidden/>
               </w:rPr>
-              <w:instrText xml:space="preserve"> PAGEREF _Toc75349125 \h </w:instrText>
+              <w:instrText xml:space="preserve"> PAGEREF _Toc75352050 \h </w:instrText>
             </w:r>
             <w:r>
               <w:rPr>
@@ -3941,7 +3940,7 @@
               <w:lang w:val="en-AU" w:eastAsia="en-AU"/>
             </w:rPr>
           </w:pPr>
-          <w:hyperlink w:anchor="_Toc75349126" w:history="1">
+          <w:hyperlink w:anchor="_Toc75352051" w:history="1">
             <w:r>
               <w:rPr>
                 <w:rStyle w:val="Hyperlink"/>
@@ -3968,7 +3967,7 @@
                 <w:noProof/>
                 <w:webHidden/>
               </w:rPr>
-              <w:instrText xml:space="preserve"> PAGEREF _Toc75349126 \h </w:instrText>
+              <w:instrText xml:space="preserve"> PAGEREF _Toc75352051 \h </w:instrText>
             </w:r>
             <w:r>
               <w:rPr>
@@ -4011,13 +4010,13 @@
               <w:lang w:val="en-AU" w:eastAsia="en-AU"/>
             </w:rPr>
           </w:pPr>
-          <w:hyperlink w:anchor="_Toc75349127" w:history="1">
+          <w:hyperlink w:anchor="_Toc75352052" w:history="1">
             <w:r>
               <w:rPr>
                 <w:rStyle w:val="Hyperlink"/>
                 <w:noProof/>
               </w:rPr>
-              <w:t>&lt;Game Content Type X&gt;</w:t>
+              <w:t>Game-Level</w:t>
             </w:r>
             <w:r>
               <w:rPr>
@@ -4038,77 +4037,7 @@
                 <w:noProof/>
                 <w:webHidden/>
               </w:rPr>
-              <w:instrText xml:space="preserve"> PAGEREF _Toc75349127 \h </w:instrText>
-            </w:r>
-            <w:r>
-              <w:rPr>
-                <w:noProof/>
-                <w:webHidden/>
-              </w:rPr>
-            </w:r>
-            <w:r>
-              <w:rPr>
-                <w:noProof/>
-                <w:webHidden/>
-              </w:rPr>
-              <w:fldChar w:fldCharType="separate"/>
-            </w:r>
-            <w:r>
-              <w:rPr>
-                <w:noProof/>
-                <w:webHidden/>
-              </w:rPr>
-              <w:t>13</w:t>
-            </w:r>
-            <w:r>
-              <w:rPr>
-                <w:noProof/>
-                <w:webHidden/>
-              </w:rPr>
-              <w:fldChar w:fldCharType="end"/>
-            </w:r>
-          </w:hyperlink>
-        </w:p>
-        <w:p>
-          <w:pPr>
-            <w:pStyle w:val="TOC3"/>
-            <w:tabs>
-              <w:tab w:val="right" w:leader="dot" w:pos="9350"/>
-            </w:tabs>
-            <w:rPr>
-              <w:rFonts w:eastAsiaTheme="minorEastAsia"/>
-              <w:noProof/>
-              <w:lang w:val="en-AU" w:eastAsia="en-AU"/>
-            </w:rPr>
-          </w:pPr>
-          <w:hyperlink w:anchor="_Toc75349128" w:history="1">
-            <w:r>
-              <w:rPr>
-                <w:rStyle w:val="Hyperlink"/>
-                <w:noProof/>
-              </w:rPr>
-              <w:t>List of &lt;content type&gt;</w:t>
-            </w:r>
-            <w:r>
-              <w:rPr>
-                <w:noProof/>
-                <w:webHidden/>
-              </w:rPr>
-              <w:tab/>
-            </w:r>
-            <w:r>
-              <w:rPr>
-                <w:noProof/>
-                <w:webHidden/>
-              </w:rPr>
-              <w:fldChar w:fldCharType="begin"/>
-            </w:r>
-            <w:r>
-              <w:rPr>
-                <w:noProof/>
-                <w:webHidden/>
-              </w:rPr>
-              <w:instrText xml:space="preserve"> PAGEREF _Toc75349128 \h </w:instrText>
+              <w:instrText xml:space="preserve"> PAGEREF _Toc75352052 \h </w:instrText>
             </w:r>
             <w:r>
               <w:rPr>
@@ -4151,7 +4080,7 @@
               <w:lang w:val="en-AU" w:eastAsia="en-AU"/>
             </w:rPr>
           </w:pPr>
-          <w:hyperlink w:anchor="_Toc75349129" w:history="1">
+          <w:hyperlink w:anchor="_Toc75352053" w:history="1">
             <w:r>
               <w:rPr>
                 <w:rStyle w:val="Hyperlink"/>
@@ -4178,7 +4107,7 @@
                 <w:noProof/>
                 <w:webHidden/>
               </w:rPr>
-              <w:instrText xml:space="preserve"> PAGEREF _Toc75349129 \h </w:instrText>
+              <w:instrText xml:space="preserve"> PAGEREF _Toc75352053 \h </w:instrText>
             </w:r>
             <w:r>
               <w:rPr>
@@ -4221,7 +4150,7 @@
               <w:lang w:val="en-AU" w:eastAsia="en-AU"/>
             </w:rPr>
           </w:pPr>
-          <w:hyperlink w:anchor="_Toc75349130" w:history="1">
+          <w:hyperlink w:anchor="_Toc75352054" w:history="1">
             <w:r>
               <w:rPr>
                 <w:rStyle w:val="Hyperlink"/>
@@ -4248,7 +4177,7 @@
                 <w:noProof/>
                 <w:webHidden/>
               </w:rPr>
-              <w:instrText xml:space="preserve"> PAGEREF _Toc75349130 \h </w:instrText>
+              <w:instrText xml:space="preserve"> PAGEREF _Toc75352054 \h </w:instrText>
             </w:r>
             <w:r>
               <w:rPr>
@@ -4291,7 +4220,7 @@
               <w:lang w:val="en-AU" w:eastAsia="en-AU"/>
             </w:rPr>
           </w:pPr>
-          <w:hyperlink w:anchor="_Toc75349131" w:history="1">
+          <w:hyperlink w:anchor="_Toc75352055" w:history="1">
             <w:r>
               <w:rPr>
                 <w:rStyle w:val="Hyperlink"/>
@@ -4318,7 +4247,7 @@
                 <w:noProof/>
                 <w:webHidden/>
               </w:rPr>
-              <w:instrText xml:space="preserve"> PAGEREF _Toc75349131 \h </w:instrText>
+              <w:instrText xml:space="preserve"> PAGEREF _Toc75352055 \h </w:instrText>
             </w:r>
             <w:r>
               <w:rPr>
@@ -4361,7 +4290,7 @@
               <w:lang w:val="en-AU" w:eastAsia="en-AU"/>
             </w:rPr>
           </w:pPr>
-          <w:hyperlink w:anchor="_Toc75349132" w:history="1">
+          <w:hyperlink w:anchor="_Toc75352056" w:history="1">
             <w:r>
               <w:rPr>
                 <w:rStyle w:val="Hyperlink"/>
@@ -4388,7 +4317,7 @@
                 <w:noProof/>
                 <w:webHidden/>
               </w:rPr>
-              <w:instrText xml:space="preserve"> PAGEREF _Toc75349132 \h </w:instrText>
+              <w:instrText xml:space="preserve"> PAGEREF _Toc75352056 \h </w:instrText>
             </w:r>
             <w:r>
               <w:rPr>
@@ -4431,7 +4360,7 @@
               <w:lang w:val="en-AU" w:eastAsia="en-AU"/>
             </w:rPr>
           </w:pPr>
-          <w:hyperlink w:anchor="_Toc75349133" w:history="1">
+          <w:hyperlink w:anchor="_Toc75352057" w:history="1">
             <w:r>
               <w:rPr>
                 <w:rStyle w:val="Hyperlink"/>
@@ -4458,7 +4387,7 @@
                 <w:noProof/>
                 <w:webHidden/>
               </w:rPr>
-              <w:instrText xml:space="preserve"> PAGEREF _Toc75349133 \h </w:instrText>
+              <w:instrText xml:space="preserve"> PAGEREF _Toc75352057 \h </w:instrText>
             </w:r>
             <w:r>
               <w:rPr>
@@ -4501,7 +4430,7 @@
               <w:lang w:val="en-AU" w:eastAsia="en-AU"/>
             </w:rPr>
           </w:pPr>
-          <w:hyperlink w:anchor="_Toc75349134" w:history="1">
+          <w:hyperlink w:anchor="_Toc75352058" w:history="1">
             <w:r>
               <w:rPr>
                 <w:rStyle w:val="Hyperlink"/>
@@ -4528,7 +4457,7 @@
                 <w:noProof/>
                 <w:webHidden/>
               </w:rPr>
-              <w:instrText xml:space="preserve"> PAGEREF _Toc75349134 \h </w:instrText>
+              <w:instrText xml:space="preserve"> PAGEREF _Toc75352058 \h </w:instrText>
             </w:r>
             <w:r>
               <w:rPr>
@@ -4571,7 +4500,7 @@
               <w:lang w:val="en-AU" w:eastAsia="en-AU"/>
             </w:rPr>
           </w:pPr>
-          <w:hyperlink w:anchor="_Toc75349135" w:history="1">
+          <w:hyperlink w:anchor="_Toc75352059" w:history="1">
             <w:r>
               <w:rPr>
                 <w:rStyle w:val="Hyperlink"/>
@@ -4598,7 +4527,7 @@
                 <w:noProof/>
                 <w:webHidden/>
               </w:rPr>
-              <w:instrText xml:space="preserve"> PAGEREF _Toc75349135 \h </w:instrText>
+              <w:instrText xml:space="preserve"> PAGEREF _Toc75352059 \h </w:instrText>
             </w:r>
             <w:r>
               <w:rPr>
@@ -4641,7 +4570,7 @@
               <w:lang w:val="en-AU" w:eastAsia="en-AU"/>
             </w:rPr>
           </w:pPr>
-          <w:hyperlink w:anchor="_Toc75349136" w:history="1">
+          <w:hyperlink w:anchor="_Toc75352060" w:history="1">
             <w:r>
               <w:rPr>
                 <w:rStyle w:val="Hyperlink"/>
@@ -4668,7 +4597,7 @@
                 <w:noProof/>
                 <w:webHidden/>
               </w:rPr>
-              <w:instrText xml:space="preserve"> PAGEREF _Toc75349136 \h </w:instrText>
+              <w:instrText xml:space="preserve"> PAGEREF _Toc75352060 \h </w:instrText>
             </w:r>
             <w:r>
               <w:rPr>
@@ -4711,7 +4640,7 @@
               <w:lang w:val="en-AU" w:eastAsia="en-AU"/>
             </w:rPr>
           </w:pPr>
-          <w:hyperlink w:anchor="_Toc75349137" w:history="1">
+          <w:hyperlink w:anchor="_Toc75352061" w:history="1">
             <w:r>
               <w:rPr>
                 <w:rStyle w:val="Hyperlink"/>
@@ -4738,7 +4667,7 @@
                 <w:noProof/>
                 <w:webHidden/>
               </w:rPr>
-              <w:instrText xml:space="preserve"> PAGEREF _Toc75349137 \h </w:instrText>
+              <w:instrText xml:space="preserve"> PAGEREF _Toc75352061 \h </w:instrText>
             </w:r>
             <w:r>
               <w:rPr>
@@ -4781,7 +4710,7 @@
               <w:lang w:val="en-AU" w:eastAsia="en-AU"/>
             </w:rPr>
           </w:pPr>
-          <w:hyperlink w:anchor="_Toc75349138" w:history="1">
+          <w:hyperlink w:anchor="_Toc75352062" w:history="1">
             <w:r>
               <w:rPr>
                 <w:rStyle w:val="Hyperlink"/>
@@ -4808,7 +4737,7 @@
                 <w:noProof/>
                 <w:webHidden/>
               </w:rPr>
-              <w:instrText xml:space="preserve"> PAGEREF _Toc75349138 \h </w:instrText>
+              <w:instrText xml:space="preserve"> PAGEREF _Toc75352062 \h </w:instrText>
             </w:r>
             <w:r>
               <w:rPr>
@@ -4851,13 +4780,13 @@
               <w:lang w:val="en-AU" w:eastAsia="en-AU"/>
             </w:rPr>
           </w:pPr>
-          <w:hyperlink w:anchor="_Toc75349139" w:history="1">
+          <w:hyperlink w:anchor="_Toc75352063" w:history="1">
             <w:r>
               <w:rPr>
                 <w:rStyle w:val="Hyperlink"/>
                 <w:noProof/>
               </w:rPr>
-              <w:t>Choice of third-party libraries and content: (if required)</w:t>
+              <w:t>Choice of third-party libraries and content:</w:t>
             </w:r>
             <w:r>
               <w:rPr>
@@ -4878,7 +4807,7 @@
                 <w:noProof/>
                 <w:webHidden/>
               </w:rPr>
-              <w:instrText xml:space="preserve"> PAGEREF _Toc75349139 \h </w:instrText>
+              <w:instrText xml:space="preserve"> PAGEREF _Toc75352063 \h </w:instrText>
             </w:r>
             <w:r>
               <w:rPr>
@@ -4939,12 +4868,12 @@
       <w:pPr>
         <w:pStyle w:val="Heading1"/>
       </w:pPr>
-      <w:bookmarkStart w:id="0" w:name="_Toc75349083"/>
+      <w:bookmarkStart w:id="1" w:name="_Toc75352008"/>
       <w:r>
         <w:lastRenderedPageBreak/>
         <w:t>About</w:t>
       </w:r>
-      <w:bookmarkEnd w:id="0"/>
+      <w:bookmarkEnd w:id="1"/>
     </w:p>
     <w:p>
       <w:pPr>
@@ -4994,15 +4923,7 @@
         <w:t>The purpose of this document is to detail and record the development process of c</w:t>
       </w:r>
       <w:r>
-        <w:t xml:space="preserve">reation of scripts and functionality of the game. It also involves specific game information about its availability and practices </w:t>
-      </w:r>
-      <w:proofErr w:type="spellStart"/>
-      <w:r>
-        <w:t>ect</w:t>
-      </w:r>
-      <w:proofErr w:type="spellEnd"/>
-      <w:r>
-        <w:t>. Version control, Coding Standards, technical guidelines.</w:t>
+        <w:t>reation of scripts and functionality of the game. It also involves specific game information about its availability and practices ect. Version control, Coding Standards, technical guidelines.</w:t>
       </w:r>
     </w:p>
     <w:p/>
@@ -5010,11 +4931,11 @@
       <w:pPr>
         <w:pStyle w:val="Heading1"/>
       </w:pPr>
-      <w:bookmarkStart w:id="1" w:name="_Toc75349084"/>
+      <w:bookmarkStart w:id="2" w:name="_Toc75352009"/>
       <w:r>
         <w:t>Change Log</w:t>
       </w:r>
-      <w:bookmarkEnd w:id="1"/>
+      <w:bookmarkEnd w:id="2"/>
     </w:p>
     <w:p>
       <w:r>
@@ -5452,12 +5373,12 @@
       <w:pPr>
         <w:pStyle w:val="Heading1"/>
       </w:pPr>
-      <w:bookmarkStart w:id="2" w:name="_Toc75349085"/>
+      <w:bookmarkStart w:id="3" w:name="_Toc75352010"/>
       <w:r>
         <w:lastRenderedPageBreak/>
         <w:t>Development Environment</w:t>
       </w:r>
-      <w:bookmarkEnd w:id="2"/>
+      <w:bookmarkEnd w:id="3"/>
     </w:p>
     <w:p>
       <w:r>
@@ -5468,11 +5389,11 @@
       <w:pPr>
         <w:pStyle w:val="Heading2"/>
       </w:pPr>
-      <w:bookmarkStart w:id="3" w:name="_Toc75349086"/>
+      <w:bookmarkStart w:id="4" w:name="_Toc75352011"/>
       <w:r>
         <w:t>Software Requirements</w:t>
       </w:r>
-      <w:bookmarkEnd w:id="3"/>
+      <w:bookmarkEnd w:id="4"/>
     </w:p>
     <w:p>
       <w:r>
@@ -6299,11 +6220,11 @@
       <w:pPr>
         <w:pStyle w:val="Heading2"/>
       </w:pPr>
-      <w:bookmarkStart w:id="4" w:name="_Toc75349087"/>
+      <w:bookmarkStart w:id="5" w:name="_Toc75352012"/>
       <w:r>
         <w:t>Libraries</w:t>
       </w:r>
-      <w:bookmarkEnd w:id="4"/>
+      <w:bookmarkEnd w:id="5"/>
     </w:p>
     <w:p>
       <w:r>
@@ -6403,11 +6324,9 @@
             <w:tcW w:w="3116" w:type="dxa"/>
           </w:tcPr>
           <w:p>
-            <w:proofErr w:type="spellStart"/>
             <w:r>
               <w:t>UnityEngine</w:t>
             </w:r>
-            <w:proofErr w:type="spellEnd"/>
           </w:p>
         </w:tc>
         <w:tc>
@@ -6444,11 +6363,9 @@
             <w:tcW w:w="3116" w:type="dxa"/>
           </w:tcPr>
           <w:p>
-            <w:proofErr w:type="spellStart"/>
             <w:r>
               <w:t>UnityEngine.UI</w:t>
             </w:r>
-            <w:proofErr w:type="spellEnd"/>
           </w:p>
         </w:tc>
         <w:tc>
@@ -6527,11 +6444,9 @@
             <w:tcW w:w="3116" w:type="dxa"/>
           </w:tcPr>
           <w:p>
-            <w:proofErr w:type="spellStart"/>
             <w:r>
               <w:t>ProBuilder</w:t>
             </w:r>
-            <w:proofErr w:type="spellEnd"/>
           </w:p>
         </w:tc>
         <w:tc>
@@ -6613,22 +6528,22 @@
       <w:pPr>
         <w:pStyle w:val="Heading2"/>
       </w:pPr>
-      <w:bookmarkStart w:id="5" w:name="_Toc75349088"/>
+      <w:bookmarkStart w:id="6" w:name="_Toc75352013"/>
       <w:r>
         <w:lastRenderedPageBreak/>
         <w:t>Version Control</w:t>
       </w:r>
-      <w:bookmarkEnd w:id="5"/>
+      <w:bookmarkEnd w:id="6"/>
     </w:p>
     <w:p>
       <w:pPr>
         <w:pStyle w:val="Heading3"/>
       </w:pPr>
-      <w:bookmarkStart w:id="6" w:name="_Toc75349089"/>
+      <w:bookmarkStart w:id="7" w:name="_Toc75352014"/>
       <w:r>
         <w:t>Repository</w:t>
       </w:r>
-      <w:bookmarkEnd w:id="6"/>
+      <w:bookmarkEnd w:id="7"/>
     </w:p>
     <w:p>
       <w:hyperlink r:id="rId15" w:history="1">
@@ -6644,11 +6559,11 @@
       <w:pPr>
         <w:pStyle w:val="Heading3"/>
       </w:pPr>
-      <w:bookmarkStart w:id="7" w:name="_Toc75349090"/>
+      <w:bookmarkStart w:id="8" w:name="_Toc75352015"/>
       <w:r>
         <w:t>Contributors</w:t>
       </w:r>
-      <w:bookmarkEnd w:id="7"/>
+      <w:bookmarkEnd w:id="8"/>
     </w:p>
     <w:p>
       <w:pPr>
@@ -6661,38 +6576,15 @@
       <w:r>
         <w:t>Daniel Sohler (</w:t>
       </w:r>
-      <w:proofErr w:type="spellStart"/>
-      <w:r>
-        <w:fldChar w:fldCharType="begin"/>
-      </w:r>
-      <w:r>
-        <w:instrText>HYPERLINK "https://github.com/DanielSohler"</w:instrText>
-      </w:r>
-      <w:r>
-        <w:fldChar w:fldCharType="separate"/>
-      </w:r>
-      <w:r>
-        <w:rPr>
-          <w:rStyle w:val="Hyperlink"/>
-          <w:color w:val="auto"/>
-        </w:rPr>
-        <w:t>DanielSohler</w:t>
-      </w:r>
-      <w:proofErr w:type="spellEnd"/>
-      <w:r>
-        <w:rPr>
-          <w:rStyle w:val="Hyperlink"/>
-          <w:color w:val="auto"/>
-        </w:rPr>
-        <w:t xml:space="preserve"> on Git</w:t>
-      </w:r>
-      <w:r>
-        <w:rPr>
-          <w:rStyle w:val="Hyperlink"/>
-          <w:color w:val="auto"/>
-        </w:rPr>
-        <w:fldChar w:fldCharType="end"/>
-      </w:r>
+      <w:hyperlink r:id="rId16" w:history="1">
+        <w:r>
+          <w:rPr>
+            <w:rStyle w:val="Hyperlink"/>
+            <w:color w:val="auto"/>
+          </w:rPr>
+          <w:t>DanielSohler on Git</w:t>
+        </w:r>
+      </w:hyperlink>
       <w:r>
         <w:t>)</w:t>
       </w:r>
@@ -6701,7 +6593,7 @@
       <w:pPr>
         <w:pStyle w:val="Heading2"/>
       </w:pPr>
-      <w:bookmarkStart w:id="8" w:name="_Toc75349091"/>
+      <w:bookmarkStart w:id="9" w:name="_Toc75352016"/>
       <w:r>
         <w:rPr>
           <w:rStyle w:val="Heading3Char"/>
@@ -6710,7 +6602,7 @@
         </w:rPr>
         <w:t>Commit Message Format</w:t>
       </w:r>
-      <w:bookmarkEnd w:id="8"/>
+      <w:bookmarkEnd w:id="9"/>
     </w:p>
     <w:p>
       <w:r>
@@ -6721,43 +6613,6 @@
       </w:r>
       <w:r>
         <w:t>:</w:t>
-      </w:r>
-    </w:p>
-    <w:p>
-      <w:pPr>
-        <w:rPr>
-          <w:color w:val="FF0000"/>
-        </w:rPr>
-      </w:pPr>
-      <w:r>
-        <w:rPr>
-          <w:color w:val="FF0000"/>
-        </w:rPr>
-        <w:t>Please update, add or remove any details that you</w:t>
-      </w:r>
-      <w:r>
-        <w:rPr>
-          <w:color w:val="FF0000"/>
-        </w:rPr>
-        <w:t xml:space="preserve"> </w:t>
-      </w:r>
-      <w:r>
-        <w:rPr>
-          <w:color w:val="FF0000"/>
-        </w:rPr>
-        <w:t>identif</w:t>
-      </w:r>
-      <w:r>
-        <w:rPr>
-          <w:color w:val="FF0000"/>
-        </w:rPr>
-        <w:t>y</w:t>
-      </w:r>
-      <w:r>
-        <w:rPr>
-          <w:color w:val="FF0000"/>
-        </w:rPr>
-        <w:t xml:space="preserve"> as important to include in commit message. </w:t>
       </w:r>
     </w:p>
     <w:p>
@@ -6808,15 +6663,7 @@
         <w:t xml:space="preserve">: </w:t>
       </w:r>
       <w:r>
-        <w:t>Refers to the area of the project being changed, could refer to things like (menu) (inventory) (</w:t>
-      </w:r>
-      <w:proofErr w:type="spellStart"/>
-      <w:r>
-        <w:t>save_system</w:t>
-      </w:r>
-      <w:proofErr w:type="spellEnd"/>
-      <w:r>
-        <w:t>) (level) (controls) etc</w:t>
+        <w:t>Refers to the area of the project being changed, could refer to things like (menu) (inventory) (save_system) (level) (controls) etc</w:t>
       </w:r>
       <w:r>
         <w:t>.</w:t>
@@ -6898,19 +6745,11 @@
           <w:b/>
         </w:rPr>
       </w:pPr>
-      <w:proofErr w:type="spellStart"/>
       <w:r>
         <w:rPr>
           <w:b/>
         </w:rPr>
-        <w:t>TaskId</w:t>
-      </w:r>
-      <w:proofErr w:type="spellEnd"/>
-      <w:r>
-        <w:rPr>
-          <w:b/>
-        </w:rPr>
-        <w:t xml:space="preserve">: </w:t>
+        <w:t xml:space="preserve">TaskId: </w:t>
       </w:r>
       <w:r>
         <w:t>Id of the associated ticket representing the change.</w:t>
@@ -6969,15 +6808,7 @@
             </w:r>
             <w:proofErr w:type="gramEnd"/>
             <w:r>
-              <w:t xml:space="preserve"> </w:t>
-            </w:r>
-            <w:proofErr w:type="spellStart"/>
-            <w:r>
-              <w:t>TaskId</w:t>
-            </w:r>
-            <w:proofErr w:type="spellEnd"/>
-            <w:r>
-              <w:t xml:space="preserve"> : Summary</w:t>
+              <w:t xml:space="preserve"> TaskId : Summary</w:t>
             </w:r>
           </w:p>
         </w:tc>
@@ -7095,10 +6926,33 @@
               </w:rPr>
             </w:pPr>
             <w:r>
-              <w:rPr>
-                <w:color w:val="FF0000"/>
-              </w:rPr>
-              <w:t>&lt;add your own examples&gt;</w:t>
+              <w:t>Feature</w:t>
+            </w:r>
+            <w:r>
+              <w:t xml:space="preserve"> (</w:t>
+            </w:r>
+            <w:r>
+              <w:t>controls</w:t>
+            </w:r>
+            <w:proofErr w:type="gramStart"/>
+            <w:r>
+              <w:t>) :</w:t>
+            </w:r>
+            <w:proofErr w:type="gramEnd"/>
+            <w:r>
+              <w:t xml:space="preserve"> </w:t>
+            </w:r>
+            <w:r>
+              <w:t>#234</w:t>
+            </w:r>
+            <w:r>
+              <w:t xml:space="preserve"> : </w:t>
+            </w:r>
+            <w:r>
+              <w:t>Implemented</w:t>
+            </w:r>
+            <w:r>
+              <w:t xml:space="preserve"> first draft of player controls. Careful of multiplying ‘x’ and ‘y’</w:t>
             </w:r>
           </w:p>
         </w:tc>
@@ -7115,10 +6969,30 @@
               </w:rPr>
             </w:pPr>
             <w:r>
-              <w:rPr>
-                <w:color w:val="FF0000"/>
-              </w:rPr>
-              <w:t>&lt;add your own examples&gt;</w:t>
+              <w:t>Fix</w:t>
+            </w:r>
+            <w:r>
+              <w:t xml:space="preserve"> (</w:t>
+            </w:r>
+            <w:r>
+              <w:t>controls</w:t>
+            </w:r>
+            <w:proofErr w:type="gramStart"/>
+            <w:r>
+              <w:t>) :</w:t>
+            </w:r>
+            <w:proofErr w:type="gramEnd"/>
+            <w:r>
+              <w:t xml:space="preserve"> </w:t>
+            </w:r>
+            <w:r>
+              <w:t>#239</w:t>
+            </w:r>
+            <w:r>
+              <w:t xml:space="preserve"> :</w:t>
+            </w:r>
+            <w:r>
+              <w:t xml:space="preserve"> Patched major math error in player controls.</w:t>
             </w:r>
           </w:p>
         </w:tc>
@@ -7135,10 +7009,30 @@
               </w:rPr>
             </w:pPr>
             <w:r>
-              <w:rPr>
-                <w:color w:val="FF0000"/>
-              </w:rPr>
-              <w:t>&lt;add your own examples&gt;</w:t>
+              <w:t>Doc</w:t>
+            </w:r>
+            <w:r>
+              <w:t xml:space="preserve"> (</w:t>
+            </w:r>
+            <w:r>
+              <w:t>TDD</w:t>
+            </w:r>
+            <w:proofErr w:type="gramStart"/>
+            <w:r>
+              <w:t>) :</w:t>
+            </w:r>
+            <w:proofErr w:type="gramEnd"/>
+            <w:r>
+              <w:t xml:space="preserve"> </w:t>
+            </w:r>
+            <w:r>
+              <w:t>#034</w:t>
+            </w:r>
+            <w:r>
+              <w:t xml:space="preserve"> :</w:t>
+            </w:r>
+            <w:r>
+              <w:t xml:space="preserve"> Updated Game Systems segment with seagull flight paths.</w:t>
             </w:r>
           </w:p>
         </w:tc>
@@ -7164,22 +7058,22 @@
       <w:pPr>
         <w:pStyle w:val="Heading1"/>
       </w:pPr>
-      <w:bookmarkStart w:id="9" w:name="_Toc75349092"/>
+      <w:bookmarkStart w:id="10" w:name="_Toc75352017"/>
       <w:r>
         <w:lastRenderedPageBreak/>
         <w:t>Game Overview</w:t>
       </w:r>
-      <w:bookmarkEnd w:id="9"/>
+      <w:bookmarkEnd w:id="10"/>
     </w:p>
     <w:p>
       <w:pPr>
         <w:pStyle w:val="Heading2"/>
       </w:pPr>
-      <w:bookmarkStart w:id="10" w:name="_Toc75349093"/>
+      <w:bookmarkStart w:id="11" w:name="_Toc75352018"/>
       <w:r>
         <w:t>Description</w:t>
       </w:r>
-      <w:bookmarkEnd w:id="10"/>
+      <w:bookmarkEnd w:id="11"/>
     </w:p>
     <w:p>
       <w:pPr>
@@ -7200,11 +7094,11 @@
       <w:pPr>
         <w:pStyle w:val="Heading2"/>
       </w:pPr>
-      <w:bookmarkStart w:id="11" w:name="_Toc75349094"/>
+      <w:bookmarkStart w:id="12" w:name="_Toc75352019"/>
       <w:r>
         <w:t>Genre</w:t>
       </w:r>
-      <w:bookmarkEnd w:id="11"/>
+      <w:bookmarkEnd w:id="12"/>
     </w:p>
     <w:p>
       <w:r>
@@ -7226,24 +7120,19 @@
       <w:pPr>
         <w:pStyle w:val="Heading2"/>
       </w:pPr>
-      <w:bookmarkStart w:id="12" w:name="_Toc75349095"/>
+      <w:bookmarkStart w:id="13" w:name="_Toc75352020"/>
       <w:r>
         <w:t>Perspective</w:t>
       </w:r>
-      <w:bookmarkEnd w:id="12"/>
+      <w:bookmarkEnd w:id="13"/>
     </w:p>
     <w:p>
       <w:r>
         <w:t>The game’s perspective would be ‘</w:t>
       </w:r>
       <w:r>
-        <w:t xml:space="preserve">2.5D </w:t>
-      </w:r>
-      <w:proofErr w:type="spellStart"/>
-      <w:r>
-        <w:t>Sidescrolling</w:t>
-      </w:r>
-      <w:proofErr w:type="spellEnd"/>
+        <w:t>2.5D Sidescrolling</w:t>
+      </w:r>
       <w:r>
         <w:t>’.</w:t>
       </w:r>
@@ -7253,14 +7142,14 @@
       <w:pPr>
         <w:pStyle w:val="Heading2"/>
       </w:pPr>
-      <w:bookmarkStart w:id="13" w:name="_Toc75349096"/>
+      <w:bookmarkStart w:id="14" w:name="_Toc75352021"/>
       <w:r>
         <w:t>Target Platform</w:t>
       </w:r>
       <w:r>
         <w:t>s</w:t>
       </w:r>
-      <w:bookmarkEnd w:id="13"/>
+      <w:bookmarkEnd w:id="14"/>
     </w:p>
     <w:p>
       <w:pPr>
@@ -7294,28 +7183,28 @@
           <w:color w:val="auto"/>
         </w:rPr>
       </w:pPr>
-      <w:bookmarkStart w:id="14" w:name="_Toc75349097"/>
+      <w:bookmarkStart w:id="15" w:name="_Toc75352022"/>
       <w:r>
         <w:rPr>
           <w:color w:val="auto"/>
         </w:rPr>
         <w:t>Windows / PC</w:t>
       </w:r>
-      <w:bookmarkEnd w:id="14"/>
+      <w:bookmarkEnd w:id="15"/>
     </w:p>
     <w:p>
       <w:pPr>
         <w:pStyle w:val="Heading3"/>
         <w:ind w:left="720"/>
       </w:pPr>
-      <w:bookmarkStart w:id="15" w:name="_Toc75349098"/>
+      <w:bookmarkStart w:id="16" w:name="_Toc75352023"/>
       <w:r>
         <w:t>Windows</w:t>
       </w:r>
       <w:r>
         <w:t xml:space="preserve"> Limitations</w:t>
       </w:r>
-      <w:bookmarkEnd w:id="15"/>
+      <w:bookmarkEnd w:id="16"/>
     </w:p>
     <w:p>
       <w:pPr>
@@ -7345,12 +7234,10 @@
       <w:r>
         <w:t xml:space="preserve">s vary depending on the </w:t>
       </w:r>
-      <w:proofErr w:type="spellStart"/>
       <w:proofErr w:type="gramStart"/>
       <w:r>
         <w:t>users</w:t>
       </w:r>
-      <w:proofErr w:type="spellEnd"/>
       <w:proofErr w:type="gramEnd"/>
       <w:r>
         <w:t xml:space="preserve"> computer specs.</w:t>
@@ -7361,7 +7248,7 @@
         <w:pStyle w:val="Heading3"/>
         <w:ind w:left="720"/>
       </w:pPr>
-      <w:bookmarkStart w:id="16" w:name="_Toc75349099"/>
+      <w:bookmarkStart w:id="17" w:name="_Toc75352024"/>
       <w:r>
         <w:t xml:space="preserve">Minimum </w:t>
       </w:r>
@@ -7371,7 +7258,7 @@
       <w:r>
         <w:t>Specs</w:t>
       </w:r>
-      <w:bookmarkEnd w:id="16"/>
+      <w:bookmarkEnd w:id="17"/>
     </w:p>
     <w:p>
       <w:pPr>
@@ -7396,15 +7283,7 @@
         <w:ind w:left="1440"/>
       </w:pPr>
       <w:r>
-        <w:t xml:space="preserve">Processor” Intel Core i7-4770 CPU @ 3.40GHZ, 3401 </w:t>
-      </w:r>
-      <w:proofErr w:type="spellStart"/>
-      <w:r>
-        <w:t>Mhz</w:t>
-      </w:r>
-      <w:proofErr w:type="spellEnd"/>
-      <w:r>
-        <w:t xml:space="preserve">, 4 </w:t>
+        <w:t xml:space="preserve">Processor” Intel Core i7-4770 CPU @ 3.40GHZ, 3401 Mhz, 4 </w:t>
       </w:r>
       <w:proofErr w:type="gramStart"/>
       <w:r>
@@ -7455,11 +7334,11 @@
       <w:pPr>
         <w:pStyle w:val="Heading2"/>
       </w:pPr>
-      <w:bookmarkStart w:id="17" w:name="_Toc75349100"/>
+      <w:bookmarkStart w:id="18" w:name="_Toc75352025"/>
       <w:r>
         <w:t>Feature List</w:t>
       </w:r>
-      <w:bookmarkEnd w:id="17"/>
+      <w:bookmarkEnd w:id="18"/>
     </w:p>
     <w:p>
       <w:pPr>
@@ -7529,12 +7408,12 @@
       <w:pPr>
         <w:pStyle w:val="Heading1"/>
       </w:pPr>
-      <w:bookmarkStart w:id="18" w:name="_Toc75349101"/>
+      <w:bookmarkStart w:id="19" w:name="_Toc75352026"/>
       <w:r>
         <w:lastRenderedPageBreak/>
         <w:t>Game Flow &amp; Structure</w:t>
       </w:r>
-      <w:bookmarkEnd w:id="18"/>
+      <w:bookmarkEnd w:id="19"/>
     </w:p>
     <w:p>
       <w:pPr>
@@ -7542,14 +7421,14 @@
           <w:color w:val="000000" w:themeColor="text1"/>
         </w:rPr>
       </w:pPr>
-      <w:bookmarkStart w:id="19" w:name="_Hlk58252430"/>
+      <w:bookmarkStart w:id="20" w:name="_Hlk58252430"/>
       <w:r>
         <w:rPr>
           <w:color w:val="000000" w:themeColor="text1"/>
         </w:rPr>
         <w:t xml:space="preserve">This section </w:t>
       </w:r>
-      <w:bookmarkEnd w:id="19"/>
+      <w:bookmarkEnd w:id="20"/>
       <w:r>
         <w:rPr>
           <w:color w:val="000000" w:themeColor="text1"/>
@@ -7576,7 +7455,7 @@
       </w:r>
     </w:p>
     <w:p>
-      <w:bookmarkStart w:id="20" w:name="_Toc75349102"/>
+      <w:bookmarkStart w:id="21" w:name="_Toc75352027"/>
       <w:r>
         <w:rPr>
           <w:rStyle w:val="Heading2Char"/>
@@ -7601,7 +7480,7 @@
         </w:rPr>
         <w:t>Handling</w:t>
       </w:r>
-      <w:bookmarkEnd w:id="20"/>
+      <w:bookmarkEnd w:id="21"/>
       <w:r>
         <w:rPr>
           <w:rStyle w:val="Heading2Char"/>
@@ -7609,26 +7488,10 @@
         <w:br/>
       </w:r>
       <w:r>
-        <w:t xml:space="preserve">The game uses a single game mode, being the play mode. Where the player interacts in a 2.5d level with a </w:t>
-      </w:r>
-      <w:proofErr w:type="spellStart"/>
-      <w:r>
-        <w:t>sidesc</w:t>
-      </w:r>
-      <w:r>
-        <w:t>rolling</w:t>
-      </w:r>
-      <w:proofErr w:type="spellEnd"/>
-      <w:r>
-        <w:t xml:space="preserve"> </w:t>
-      </w:r>
-      <w:proofErr w:type="spellStart"/>
-      <w:r>
-        <w:t>viewmode</w:t>
-      </w:r>
-      <w:proofErr w:type="spellEnd"/>
-      <w:r>
-        <w:t>.</w:t>
+        <w:t>The game uses a single game mode, being the play mode. Where the player interacts in a 2.5d level with a sidesc</w:t>
+      </w:r>
+      <w:r>
+        <w:t>rolling viewmode.</w:t>
       </w:r>
       <w:r>
         <w:t xml:space="preserve"> Modes are not selected; they are just a scene being loaded.</w:t>
@@ -7655,7 +7518,7 @@
           <w:rFonts w:ascii="Calibri" w:hAnsi="Calibri" w:cs="Calibri"/>
         </w:rPr>
       </w:pPr>
-      <w:bookmarkStart w:id="21" w:name="_Toc75349103"/>
+      <w:bookmarkStart w:id="22" w:name="_Toc75352028"/>
       <w:r>
         <w:rPr>
           <w:rStyle w:val="Heading2Char"/>
@@ -7663,7 +7526,6 @@
         </w:rPr>
         <w:t>Game Mode - </w:t>
       </w:r>
-      <w:proofErr w:type="spellStart"/>
       <w:r>
         <w:rPr>
           <w:rStyle w:val="Heading2Char"/>
@@ -7671,8 +7533,7 @@
         </w:rPr>
         <w:t>PrimaryMode</w:t>
       </w:r>
-      <w:bookmarkEnd w:id="21"/>
-      <w:proofErr w:type="spellEnd"/>
+      <w:bookmarkEnd w:id="22"/>
       <w:r>
         <w:rPr>
           <w:rFonts w:ascii="Calibri" w:hAnsi="Calibri" w:cs="Calibri"/>
@@ -7696,15 +7557,15 @@
           <w:rFonts w:ascii="Calibri" w:hAnsi="Calibri" w:cs="Calibri"/>
         </w:rPr>
       </w:pPr>
-      <w:bookmarkStart w:id="22" w:name="_Toc75349104"/>
       <w:bookmarkStart w:id="23" w:name="_Hlk58252402"/>
+      <w:bookmarkStart w:id="24" w:name="_Toc75352029"/>
       <w:r>
         <w:rPr>
           <w:rStyle w:val="Heading3Char"/>
         </w:rPr>
         <w:t>Description</w:t>
       </w:r>
-      <w:bookmarkEnd w:id="22"/>
+      <w:bookmarkEnd w:id="24"/>
       <w:r>
         <w:rPr>
           <w:rStyle w:val="scxw141316138"/>
@@ -7723,21 +7584,7 @@
         <w:rPr>
           <w:rFonts w:ascii="Calibri" w:hAnsi="Calibri" w:cs="Calibri"/>
         </w:rPr>
-        <w:t xml:space="preserve">The player character will be in the middle of the screen, and the player must </w:t>
-      </w:r>
-      <w:proofErr w:type="spellStart"/>
-      <w:r>
-        <w:rPr>
-          <w:rFonts w:ascii="Calibri" w:hAnsi="Calibri" w:cs="Calibri"/>
-        </w:rPr>
-        <w:t>maneuver</w:t>
-      </w:r>
-      <w:proofErr w:type="spellEnd"/>
-      <w:r>
-        <w:rPr>
-          <w:rFonts w:ascii="Calibri" w:hAnsi="Calibri" w:cs="Calibri"/>
-        </w:rPr>
-        <w:t xml:space="preserve"> them to an ‘end zone’ of the level (yellow area).</w:t>
+        <w:t>The player character will be in the middle of the screen, and the player must maneuver them to an ‘end zone’ of the level (yellow area).</w:t>
       </w:r>
       <w:r>
         <w:rPr>
@@ -7756,14 +7603,14 @@
           <w:rFonts w:ascii="Calibri" w:hAnsi="Calibri" w:cs="Calibri"/>
         </w:rPr>
       </w:pPr>
-      <w:bookmarkStart w:id="24" w:name="_Toc75349105"/>
+      <w:bookmarkStart w:id="25" w:name="_Toc75352030"/>
       <w:r>
         <w:rPr>
           <w:rStyle w:val="Heading3Char"/>
         </w:rPr>
         <w:t>Objectives</w:t>
       </w:r>
-      <w:bookmarkEnd w:id="24"/>
+      <w:bookmarkEnd w:id="25"/>
       <w:r>
         <w:rPr>
           <w:rStyle w:val="scxw141316138"/>
@@ -7799,14 +7646,14 @@
         </w:rPr>
         <w:br/>
       </w:r>
-      <w:bookmarkStart w:id="25" w:name="_Toc75349106"/>
+      <w:bookmarkStart w:id="26" w:name="_Toc75352031"/>
       <w:r>
         <w:rPr>
           <w:rStyle w:val="Heading3Char"/>
         </w:rPr>
         <w:t>Objective Tracking</w:t>
       </w:r>
-      <w:bookmarkEnd w:id="25"/>
+      <w:bookmarkEnd w:id="26"/>
       <w:r>
         <w:rPr>
           <w:rStyle w:val="scxw141316138"/>
@@ -7847,7 +7694,7 @@
           <w:rFonts w:ascii="Calibri" w:hAnsi="Calibri" w:cs="Calibri"/>
         </w:rPr>
       </w:pPr>
-      <w:bookmarkStart w:id="26" w:name="_Toc75349107"/>
+      <w:bookmarkStart w:id="27" w:name="_Toc75352032"/>
       <w:r>
         <w:rPr>
           <w:rStyle w:val="Heading2Char"/>
@@ -7855,7 +7702,7 @@
         </w:rPr>
         <w:t>Mission / Level Structure</w:t>
       </w:r>
-      <w:bookmarkEnd w:id="26"/>
+      <w:bookmarkEnd w:id="27"/>
     </w:p>
     <w:p>
       <w:pPr>
@@ -7869,14 +7716,14 @@
         </w:rPr>
         <w:br/>
       </w:r>
-      <w:bookmarkStart w:id="27" w:name="_Toc75349108"/>
+      <w:bookmarkStart w:id="28" w:name="_Toc75352033"/>
       <w:r>
         <w:rPr>
           <w:rStyle w:val="Heading3Char"/>
         </w:rPr>
         <w:t>Overview of structure</w:t>
       </w:r>
-      <w:bookmarkEnd w:id="27"/>
+      <w:bookmarkEnd w:id="28"/>
     </w:p>
     <w:p>
       <w:pPr>
@@ -7948,7 +7795,7 @@
           <w:rFonts w:ascii="Calibri" w:hAnsi="Calibri" w:cs="Calibri"/>
         </w:rPr>
       </w:pPr>
-      <w:bookmarkStart w:id="28" w:name="_Toc75349109"/>
+      <w:bookmarkStart w:id="29" w:name="_Toc75352034"/>
       <w:r>
         <w:rPr>
           <w:rStyle w:val="Heading2Char"/>
@@ -7971,7 +7818,7 @@
         </w:rPr>
         <w:t xml:space="preserve"> Loops</w:t>
       </w:r>
-      <w:bookmarkEnd w:id="28"/>
+      <w:bookmarkEnd w:id="29"/>
       <w:r>
         <w:rPr>
           <w:rFonts w:ascii="Calibri" w:hAnsi="Calibri" w:cs="Calibri"/>
@@ -8016,7 +7863,7 @@
       </w:r>
     </w:p>
     <w:p>
-      <w:bookmarkStart w:id="29" w:name="_Toc75349110"/>
+      <w:bookmarkStart w:id="30" w:name="_Toc75352035"/>
       <w:r>
         <w:rPr>
           <w:rStyle w:val="Heading3Char"/>
@@ -8071,7 +7918,7 @@
           </wp:inline>
         </w:drawing>
       </w:r>
-      <w:bookmarkEnd w:id="29"/>
+      <w:bookmarkEnd w:id="30"/>
       <w:r>
         <w:br/>
       </w:r>
@@ -8096,12 +7943,12 @@
       <w:pPr>
         <w:pStyle w:val="Heading1"/>
       </w:pPr>
-      <w:bookmarkStart w:id="30" w:name="_Toc75349111"/>
+      <w:bookmarkStart w:id="31" w:name="_Toc75352036"/>
       <w:r>
         <w:lastRenderedPageBreak/>
         <w:t>Gameplay Systems</w:t>
       </w:r>
-      <w:bookmarkEnd w:id="30"/>
+      <w:bookmarkEnd w:id="31"/>
     </w:p>
     <w:p>
       <w:r>
@@ -8115,14 +7962,14 @@
       <w:pPr>
         <w:pStyle w:val="Heading2"/>
       </w:pPr>
-      <w:bookmarkStart w:id="31" w:name="_Toc75349112"/>
+      <w:bookmarkStart w:id="32" w:name="_Toc75352037"/>
       <w:r>
         <w:t>Controls</w:t>
       </w:r>
       <w:r>
         <w:t xml:space="preserve"> / Input</w:t>
       </w:r>
-      <w:bookmarkEnd w:id="31"/>
+      <w:bookmarkEnd w:id="32"/>
     </w:p>
     <w:p>
       <w:r>
@@ -8142,7 +7989,7 @@
       <w:pPr>
         <w:pStyle w:val="Heading3"/>
       </w:pPr>
-      <w:bookmarkStart w:id="32" w:name="_Toc75349113"/>
+      <w:bookmarkStart w:id="33" w:name="_Toc75352038"/>
       <w:r>
         <w:t>Keyboard</w:t>
       </w:r>
@@ -8152,7 +7999,7 @@
       <w:r>
         <w:t>Mouse</w:t>
       </w:r>
-      <w:bookmarkEnd w:id="32"/>
+      <w:bookmarkEnd w:id="33"/>
     </w:p>
     <w:p>
       <w:r>
@@ -8169,11 +8016,11 @@
       <w:pPr>
         <w:pStyle w:val="Heading3"/>
       </w:pPr>
-      <w:bookmarkStart w:id="33" w:name="_Toc75349114"/>
+      <w:bookmarkStart w:id="34" w:name="_Toc75352039"/>
       <w:r>
         <w:t>Controller</w:t>
       </w:r>
-      <w:bookmarkEnd w:id="33"/>
+      <w:bookmarkEnd w:id="34"/>
     </w:p>
     <w:p>
       <w:r>
@@ -8187,11 +8034,11 @@
       <w:pPr>
         <w:pStyle w:val="Heading3"/>
       </w:pPr>
-      <w:bookmarkStart w:id="34" w:name="_Toc75349115"/>
+      <w:bookmarkStart w:id="35" w:name="_Toc75352040"/>
       <w:r>
         <w:t>Mobile / Touch</w:t>
       </w:r>
-      <w:bookmarkEnd w:id="34"/>
+      <w:bookmarkEnd w:id="35"/>
     </w:p>
     <w:p>
       <w:r>
@@ -8202,11 +8049,11 @@
       <w:pPr>
         <w:pStyle w:val="Heading2"/>
       </w:pPr>
-      <w:bookmarkStart w:id="35" w:name="_Toc75349116"/>
+      <w:bookmarkStart w:id="36" w:name="_Toc75352041"/>
       <w:r>
         <w:t>Game Mechanics</w:t>
       </w:r>
-      <w:bookmarkEnd w:id="35"/>
+      <w:bookmarkEnd w:id="36"/>
     </w:p>
     <w:p>
       <w:r>
@@ -8237,7 +8084,7 @@
           <w:color w:val="auto"/>
         </w:rPr>
       </w:pPr>
-      <w:bookmarkStart w:id="36" w:name="_Toc75349117"/>
+      <w:bookmarkStart w:id="37" w:name="_Toc75352042"/>
       <w:r>
         <w:rPr>
           <w:b/>
@@ -8246,7 +8093,7 @@
         </w:rPr>
         <w:t>Slingshot Player Controller</w:t>
       </w:r>
-      <w:bookmarkEnd w:id="36"/>
+      <w:bookmarkEnd w:id="37"/>
     </w:p>
     <w:p>
       <w:pPr>
@@ -8269,15 +8116,7 @@
         </w:numPr>
       </w:pPr>
       <w:r>
-        <w:t xml:space="preserve">How this mechanic will work is by tracking the mouse position on the screen (not relative to the game-world), and the player position (relative to the game-world). When the mouse is initially held down, it will begin to draw a line, and calculate every frame the distance from the player the mouse is. If </w:t>
-      </w:r>
-      <w:proofErr w:type="spellStart"/>
-      <w:r>
-        <w:t>its</w:t>
-      </w:r>
-      <w:proofErr w:type="spellEnd"/>
-      <w:r>
-        <w:t xml:space="preserve"> too far or too close, nothing will happen when the controls are released. If in a valid position, it will launch the player with an amount of velocity equal to the distance from the player.</w:t>
+        <w:t>How this mechanic will work is by tracking the mouse position on the screen (not relative to the game-world), and the player position (relative to the game-world). When the mouse is initially held down, it will begin to draw a line, and calculate every frame the distance from the player the mouse is. If its too far or too close, nothing will happen when the controls are released. If in a valid position, it will launch the player with an amount of velocity equal to the distance from the player.</w:t>
       </w:r>
     </w:p>
     <w:p>
@@ -8327,7 +8166,7 @@
           <w:color w:val="auto"/>
         </w:rPr>
       </w:pPr>
-      <w:bookmarkStart w:id="37" w:name="_Toc75349118"/>
+      <w:bookmarkStart w:id="38" w:name="_Toc75352043"/>
       <w:r>
         <w:rPr>
           <w:b/>
@@ -8336,7 +8175,7 @@
         </w:rPr>
         <w:t>Energy Meter</w:t>
       </w:r>
-      <w:bookmarkEnd w:id="37"/>
+      <w:bookmarkEnd w:id="38"/>
       <w:r>
         <w:rPr>
           <w:b/>
@@ -8423,11 +8262,11 @@
       <w:pPr>
         <w:pStyle w:val="Heading2"/>
       </w:pPr>
-      <w:bookmarkStart w:id="38" w:name="_Toc75349119"/>
+      <w:bookmarkStart w:id="39" w:name="_Toc75352044"/>
       <w:r>
         <w:t>Custom Game Systems</w:t>
       </w:r>
-      <w:bookmarkEnd w:id="38"/>
+      <w:bookmarkEnd w:id="39"/>
     </w:p>
     <w:p>
       <w:pPr>
@@ -8438,7 +8277,7 @@
           <w:color w:val="auto"/>
         </w:rPr>
       </w:pPr>
-      <w:bookmarkStart w:id="39" w:name="_Toc75349120"/>
+      <w:bookmarkStart w:id="40" w:name="_Toc75352045"/>
       <w:r>
         <w:rPr>
           <w:b/>
@@ -8447,7 +8286,7 @@
         </w:rPr>
         <w:t>Timer Script</w:t>
       </w:r>
-      <w:bookmarkEnd w:id="39"/>
+      <w:bookmarkEnd w:id="40"/>
     </w:p>
     <w:p>
       <w:pPr>
@@ -8524,7 +8363,7 @@
       <w:pPr>
         <w:pStyle w:val="Heading3"/>
       </w:pPr>
-      <w:bookmarkStart w:id="40" w:name="_Toc75349121"/>
+      <w:bookmarkStart w:id="41" w:name="_Toc75352046"/>
       <w:r>
         <w:rPr>
           <w:b/>
@@ -8533,7 +8372,7 @@
         </w:rPr>
         <w:t>Line Draw Script</w:t>
       </w:r>
-      <w:bookmarkEnd w:id="40"/>
+      <w:bookmarkEnd w:id="41"/>
     </w:p>
     <w:p>
       <w:pPr>
@@ -8564,15 +8403,7 @@
         </w:numPr>
       </w:pPr>
       <w:r>
-        <w:t xml:space="preserve">The line draw will be called when mouse is initially held down in ‘Slingshot Player Controller’. It will draw a line, with the start being at the player, and the end being at the mouse. It will be </w:t>
-      </w:r>
-      <w:proofErr w:type="spellStart"/>
-      <w:r>
-        <w:t>coloured</w:t>
-      </w:r>
-      <w:proofErr w:type="spellEnd"/>
-      <w:r>
-        <w:t xml:space="preserve"> red if it is too close/too far from the player and disable launching. When the player launches successfully, the line will stop being drawn.</w:t>
+        <w:t>The line draw will be called when mouse is initially held down in ‘Slingshot Player Controller’. It will draw a line, with the start being at the player, and the end being at the mouse. It will be coloured red if it is too close/too far from the player and disable launching. When the player launches successfully, the line will stop being drawn.</w:t>
       </w:r>
     </w:p>
     <w:p>
@@ -8596,15 +8427,7 @@
         </w:numPr>
       </w:pPr>
       <w:r>
-        <w:t xml:space="preserve">The output would be a line being draw between the center of the player and the mouses current position on screen. The </w:t>
-      </w:r>
-      <w:proofErr w:type="spellStart"/>
-      <w:r>
-        <w:t>colour</w:t>
-      </w:r>
-      <w:proofErr w:type="spellEnd"/>
-      <w:r>
-        <w:t xml:space="preserve"> being dictated by the validity of launching. And stop drawing when successfully/unsuccessfully launching the player.</w:t>
+        <w:t>The output would be a line being draw between the center of the player and the mouses current position on screen. The colour being dictated by the validity of launching. And stop drawing when successfully/unsuccessfully launching the player.</w:t>
       </w:r>
     </w:p>
     <w:p>
@@ -8616,7 +8439,7 @@
           <w:color w:val="auto"/>
         </w:rPr>
       </w:pPr>
-      <w:bookmarkStart w:id="41" w:name="_Toc75349122"/>
+      <w:bookmarkStart w:id="42" w:name="_Toc75352047"/>
       <w:r>
         <w:rPr>
           <w:b/>
@@ -8625,7 +8448,7 @@
         </w:rPr>
         <w:t>Camera Follow Script</w:t>
       </w:r>
-      <w:bookmarkEnd w:id="41"/>
+      <w:bookmarkEnd w:id="42"/>
     </w:p>
     <w:p>
       <w:pPr>
@@ -8698,26 +8521,18 @@
       <w:pPr>
         <w:pStyle w:val="Heading2"/>
       </w:pPr>
-      <w:bookmarkStart w:id="42" w:name="_Toc75349123"/>
+      <w:bookmarkStart w:id="43" w:name="_Toc75352048"/>
       <w:r>
         <w:t>Physics</w:t>
       </w:r>
-      <w:bookmarkEnd w:id="42"/>
+      <w:bookmarkEnd w:id="43"/>
       <w:r>
         <w:t xml:space="preserve"> </w:t>
       </w:r>
     </w:p>
     <w:p>
       <w:r>
-        <w:t xml:space="preserve">The physics of this game is based on Unity’s </w:t>
-      </w:r>
-      <w:proofErr w:type="spellStart"/>
-      <w:r>
-        <w:t>rigidbody</w:t>
-      </w:r>
-      <w:proofErr w:type="spellEnd"/>
-      <w:r>
-        <w:t xml:space="preserve"> system. It has pre-determined gravity, mass, drag, friction and momentum. The game’s system work around it more than determining it.</w:t>
+        <w:t>The physics of this game is based on Unity’s rigidbody system. It has pre-determined gravity, mass, drag, friction and momentum. The game’s system work around it more than determining it.</w:t>
       </w:r>
     </w:p>
     <w:p>
@@ -8731,16 +8546,11 @@
       <w:pPr>
         <w:pStyle w:val="Heading2"/>
       </w:pPr>
-      <w:bookmarkStart w:id="43" w:name="_Toc75349124"/>
-      <w:proofErr w:type="spellStart"/>
-      <w:r>
-        <w:t>Behaviours</w:t>
-      </w:r>
-      <w:proofErr w:type="spellEnd"/>
-      <w:r>
-        <w:t xml:space="preserve"> / AI &lt;if applicable&gt;</w:t>
-      </w:r>
-      <w:bookmarkEnd w:id="43"/>
+      <w:bookmarkStart w:id="44" w:name="_Toc75352049"/>
+      <w:r>
+        <w:t>Behaviours / AI &lt;if applicable&gt;</w:t>
+      </w:r>
+      <w:bookmarkEnd w:id="44"/>
     </w:p>
     <w:p>
       <w:r>
@@ -8773,12 +8583,12 @@
       <w:pPr>
         <w:pStyle w:val="Heading1"/>
       </w:pPr>
-      <w:bookmarkStart w:id="44" w:name="_Toc75349125"/>
+      <w:bookmarkStart w:id="45" w:name="_Toc75352050"/>
       <w:r>
         <w:lastRenderedPageBreak/>
         <w:t>Game Content</w:t>
       </w:r>
-      <w:bookmarkEnd w:id="44"/>
+      <w:bookmarkEnd w:id="45"/>
     </w:p>
     <w:p>
       <w:r>
@@ -8801,11 +8611,11 @@
       <w:pPr>
         <w:pStyle w:val="Heading2"/>
       </w:pPr>
-      <w:bookmarkStart w:id="45" w:name="_Toc75349126"/>
+      <w:bookmarkStart w:id="46" w:name="_Toc75352051"/>
       <w:r>
         <w:t>Game Environment</w:t>
       </w:r>
-      <w:bookmarkEnd w:id="45"/>
+      <w:bookmarkEnd w:id="46"/>
     </w:p>
     <w:p>
       <w:r>
@@ -8817,12 +8627,10 @@
       <w:r>
         <w:t xml:space="preserve">. They are intended to have a focus on long stretches where the slingshot controls </w:t>
       </w:r>
-      <w:proofErr w:type="spellStart"/>
       <w:proofErr w:type="gramStart"/>
       <w:r>
         <w:t>an</w:t>
       </w:r>
-      <w:proofErr w:type="spellEnd"/>
       <w:proofErr w:type="gramEnd"/>
       <w:r>
         <w:t xml:space="preserve"> be used fully. They are </w:t>
@@ -8846,12 +8654,14 @@
           <w:color w:val="auto"/>
         </w:rPr>
       </w:pPr>
+      <w:bookmarkStart w:id="47" w:name="_Toc75352052"/>
       <w:r>
         <w:rPr>
           <w:color w:val="auto"/>
         </w:rPr>
         <w:t>Game-Level</w:t>
       </w:r>
+      <w:bookmarkEnd w:id="47"/>
     </w:p>
     <w:p>
       <w:pPr>
@@ -8874,15 +8684,7 @@
         </w:numPr>
       </w:pPr>
       <w:r>
-        <w:t>(</w:t>
-      </w:r>
-      <w:proofErr w:type="spellStart"/>
-      <w:r>
-        <w:t>ProjectTitle</w:t>
-      </w:r>
-      <w:proofErr w:type="spellEnd"/>
-      <w:r>
-        <w:t>)/Assets/Scenes</w:t>
+        <w:t>(ProjectTitle)/Assets/Scenes</w:t>
       </w:r>
     </w:p>
     <w:p>
@@ -8902,15 +8704,7 @@
       </w:r>
       <w:proofErr w:type="gramEnd"/>
       <w:r>
-        <w:t>, .lighting and .</w:t>
-      </w:r>
-      <w:proofErr w:type="spellStart"/>
-      <w:r>
-        <w:t>lighting.meta</w:t>
-      </w:r>
-      <w:proofErr w:type="spellEnd"/>
-      <w:r>
-        <w:t xml:space="preserve"> file alongside each scene.</w:t>
+        <w:t>, .lighting and .lighting.meta file alongside each scene.</w:t>
       </w:r>
     </w:p>
     <w:p>
@@ -8944,25 +8738,25 @@
       <w:pPr>
         <w:pStyle w:val="Heading1"/>
       </w:pPr>
-      <w:bookmarkStart w:id="46" w:name="_Toc75349129"/>
+      <w:bookmarkStart w:id="48" w:name="_Toc75352053"/>
       <w:r>
         <w:lastRenderedPageBreak/>
         <w:t>Coding Standards</w:t>
       </w:r>
-      <w:bookmarkEnd w:id="46"/>
+      <w:bookmarkEnd w:id="48"/>
     </w:p>
     <w:p>
       <w:pPr>
         <w:pStyle w:val="Heading2"/>
       </w:pPr>
-      <w:bookmarkStart w:id="47" w:name="_Toc75349130"/>
+      <w:bookmarkStart w:id="49" w:name="_Toc75352054"/>
       <w:r>
         <w:t xml:space="preserve">Coding Standards </w:t>
       </w:r>
       <w:r>
         <w:t>- Details</w:t>
       </w:r>
-      <w:bookmarkEnd w:id="47"/>
+      <w:bookmarkEnd w:id="49"/>
     </w:p>
     <w:p>
       <w:pPr>
@@ -9004,7 +8798,7 @@
                     <pic:cNvPicPr/>
                   </pic:nvPicPr>
                   <pic:blipFill>
-                    <a:blip r:embed="rId16"/>
+                    <a:blip r:embed="rId17"/>
                     <a:stretch>
                       <a:fillRect/>
                     </a:stretch>
@@ -9034,15 +8828,7 @@
         </w:numPr>
       </w:pPr>
       <w:r>
-        <w:t xml:space="preserve">I try and keep everything separated for easy readability, so nested </w:t>
-      </w:r>
-      <w:proofErr w:type="spellStart"/>
-      <w:r>
-        <w:t>bracks</w:t>
-      </w:r>
-      <w:proofErr w:type="spellEnd"/>
-      <w:r>
-        <w:t xml:space="preserve"> will always sit on their own lines.</w:t>
+        <w:t>I try and keep everything separated for easy readability, so nested bracks will always sit on their own lines.</w:t>
       </w:r>
     </w:p>
     <w:p>
@@ -9069,7 +8855,7 @@
                     <pic:cNvPicPr/>
                   </pic:nvPicPr>
                   <pic:blipFill>
-                    <a:blip r:embed="rId17"/>
+                    <a:blip r:embed="rId18"/>
                     <a:stretch>
                       <a:fillRect/>
                     </a:stretch>
@@ -9129,7 +8915,7 @@
                     <pic:cNvPicPr/>
                   </pic:nvPicPr>
                   <pic:blipFill>
-                    <a:blip r:embed="rId18"/>
+                    <a:blip r:embed="rId19"/>
                     <a:stretch>
                       <a:fillRect/>
                     </a:stretch>
@@ -9154,11 +8940,11 @@
       <w:pPr>
         <w:pStyle w:val="Heading2"/>
       </w:pPr>
-      <w:bookmarkStart w:id="48" w:name="_Toc75349131"/>
+      <w:bookmarkStart w:id="50" w:name="_Toc75352055"/>
       <w:r>
         <w:t>Naming Conventions</w:t>
       </w:r>
-      <w:bookmarkEnd w:id="48"/>
+      <w:bookmarkEnd w:id="50"/>
     </w:p>
     <w:p>
       <w:pPr>
@@ -9169,15 +8955,7 @@
         </w:numPr>
       </w:pPr>
       <w:r>
-        <w:t xml:space="preserve">I use camelCase for naming variables, and </w:t>
-      </w:r>
-      <w:proofErr w:type="spellStart"/>
-      <w:r>
-        <w:t>PascalCase</w:t>
-      </w:r>
-      <w:proofErr w:type="spellEnd"/>
-      <w:r>
-        <w:t xml:space="preserve"> for functions. This just helps when calling certain variables that might have similar names.</w:t>
+        <w:t>I use camelCase for naming variables, and PascalCase for functions. This just helps when calling certain variables that might have similar names.</w:t>
       </w:r>
     </w:p>
     <w:p>
@@ -9195,31 +8973,7 @@
         <w:t>briefly</w:t>
       </w:r>
       <w:r>
-        <w:t xml:space="preserve"> (</w:t>
-      </w:r>
-      <w:proofErr w:type="spellStart"/>
-      <w:r>
-        <w:t>i.e</w:t>
-      </w:r>
-      <w:proofErr w:type="spellEnd"/>
-      <w:r>
-        <w:t xml:space="preserve"> </w:t>
-      </w:r>
-      <w:proofErr w:type="spellStart"/>
-      <w:r>
-        <w:t>addedDirectionForce</w:t>
-      </w:r>
-      <w:proofErr w:type="spellEnd"/>
-      <w:r>
-        <w:t xml:space="preserve">, has been calculated prior, so when I call it </w:t>
-      </w:r>
-      <w:proofErr w:type="spellStart"/>
-      <w:r>
-        <w:t>Im</w:t>
-      </w:r>
-      <w:proofErr w:type="spellEnd"/>
-      <w:r>
-        <w:t xml:space="preserve"> aware of its prior functions).</w:t>
+        <w:t xml:space="preserve"> (i.e addedDirectionForce, has been calculated prior, so when I call it Im aware of its prior functions).</w:t>
       </w:r>
     </w:p>
     <w:p>
@@ -9246,7 +9000,7 @@
       <w:pPr>
         <w:pStyle w:val="Heading1"/>
       </w:pPr>
-      <w:bookmarkStart w:id="49" w:name="_Toc75349132"/>
+      <w:bookmarkStart w:id="51" w:name="_Toc75352056"/>
       <w:r>
         <w:lastRenderedPageBreak/>
         <w:t xml:space="preserve">Technical Goals </w:t>
@@ -9254,7 +9008,7 @@
       <w:r>
         <w:t>&amp; Risks</w:t>
       </w:r>
-      <w:bookmarkEnd w:id="49"/>
+      <w:bookmarkEnd w:id="51"/>
     </w:p>
     <w:p>
       <w:pPr>
@@ -9299,11 +9053,11 @@
       <w:pPr>
         <w:pStyle w:val="Heading2"/>
       </w:pPr>
-      <w:bookmarkStart w:id="50" w:name="_Toc75349133"/>
+      <w:bookmarkStart w:id="52" w:name="_Toc75352057"/>
       <w:r>
         <w:t>Technical Goals:</w:t>
       </w:r>
-      <w:bookmarkEnd w:id="50"/>
+      <w:bookmarkEnd w:id="52"/>
     </w:p>
     <w:p>
       <w:pPr>
@@ -9333,11 +9087,11 @@
       <w:pPr>
         <w:pStyle w:val="Heading2"/>
       </w:pPr>
-      <w:bookmarkStart w:id="51" w:name="_Toc75349134"/>
+      <w:bookmarkStart w:id="53" w:name="_Toc75352058"/>
       <w:r>
         <w:t>Technical Risks:</w:t>
       </w:r>
-      <w:bookmarkEnd w:id="51"/>
+      <w:bookmarkEnd w:id="53"/>
     </w:p>
     <w:p>
       <w:pPr>
@@ -9367,14 +9121,14 @@
       <w:pPr>
         <w:pStyle w:val="Heading2"/>
       </w:pPr>
-      <w:bookmarkStart w:id="52" w:name="_Toc75349135"/>
+      <w:bookmarkStart w:id="54" w:name="_Toc75352059"/>
       <w:r>
         <w:t>Risk Avoidance</w:t>
       </w:r>
       <w:r>
         <w:t>:</w:t>
       </w:r>
-      <w:bookmarkEnd w:id="52"/>
+      <w:bookmarkEnd w:id="54"/>
     </w:p>
     <w:p>
       <w:pPr>
@@ -9400,15 +9154,7 @@
         </w:numPr>
       </w:pPr>
       <w:r>
-        <w:t>Having scripts avoid using CPU heavy practices (</w:t>
-      </w:r>
-      <w:proofErr w:type="spellStart"/>
-      <w:r>
-        <w:t>i.e</w:t>
-      </w:r>
-      <w:proofErr w:type="spellEnd"/>
-      <w:r>
-        <w:t xml:space="preserve"> using Update to house every function, updating it every frame).</w:t>
+        <w:t>Having scripts avoid using CPU heavy practices (i.e using Update to house every function, updating it every frame).</w:t>
       </w:r>
     </w:p>
     <w:p>
@@ -9428,7 +9174,7 @@
       <w:pPr>
         <w:pStyle w:val="Heading1"/>
       </w:pPr>
-      <w:bookmarkStart w:id="53" w:name="_Toc75349136"/>
+      <w:bookmarkStart w:id="55" w:name="_Toc75352060"/>
       <w:r>
         <w:lastRenderedPageBreak/>
         <w:t>Appen</w:t>
@@ -9448,13 +9194,13 @@
       <w:r>
         <w:t>Technical choice justifications</w:t>
       </w:r>
-      <w:bookmarkEnd w:id="53"/>
+      <w:bookmarkEnd w:id="55"/>
     </w:p>
     <w:p>
       <w:pPr>
         <w:pStyle w:val="Heading2"/>
       </w:pPr>
-      <w:bookmarkStart w:id="54" w:name="_Toc75349137"/>
+      <w:bookmarkStart w:id="56" w:name="_Toc75352061"/>
       <w:r>
         <w:t xml:space="preserve">Choice of </w:t>
       </w:r>
@@ -9473,7 +9219,7 @@
       <w:r>
         <w:t>:</w:t>
       </w:r>
-      <w:bookmarkEnd w:id="54"/>
+      <w:bookmarkEnd w:id="56"/>
     </w:p>
     <w:p>
       <w:pPr>
@@ -9499,15 +9245,7 @@
         </w:numPr>
       </w:pPr>
       <w:r>
-        <w:t xml:space="preserve">The game I wanted to make is a 2.5d physics platformer, with the pre-built </w:t>
-      </w:r>
-      <w:proofErr w:type="spellStart"/>
-      <w:r>
-        <w:t>rigidbody</w:t>
-      </w:r>
-      <w:proofErr w:type="spellEnd"/>
-      <w:r>
-        <w:t xml:space="preserve"> system within Unity, this makes my work easier to compile.</w:t>
+        <w:t>The game I wanted to make is a 2.5d physics platformer, with the pre-built rigidbody system within Unity, this makes my work easier to compile.</w:t>
       </w:r>
     </w:p>
     <w:p>
@@ -9541,14 +9279,14 @@
       <w:pPr>
         <w:pStyle w:val="Heading2"/>
       </w:pPr>
-      <w:bookmarkStart w:id="55" w:name="_Toc75349138"/>
+      <w:bookmarkStart w:id="57" w:name="_Toc75352062"/>
       <w:r>
         <w:t>Choice of scripting language</w:t>
       </w:r>
       <w:r>
         <w:t>:</w:t>
       </w:r>
-      <w:bookmarkEnd w:id="55"/>
+      <w:bookmarkEnd w:id="57"/>
     </w:p>
     <w:p>
       <w:pPr>
@@ -9578,7 +9316,7 @@
       <w:pPr>
         <w:pStyle w:val="Heading2"/>
       </w:pPr>
-      <w:bookmarkStart w:id="56" w:name="_Toc75349139"/>
+      <w:bookmarkStart w:id="58" w:name="_Toc75352063"/>
       <w:r>
         <w:t>Choice of third-party libraries</w:t>
       </w:r>
@@ -9588,7 +9326,7 @@
       <w:r>
         <w:t>:</w:t>
       </w:r>
-      <w:bookmarkEnd w:id="56"/>
+      <w:bookmarkEnd w:id="58"/>
     </w:p>
     <w:p>
       <w:pPr>
@@ -9599,15 +9337,7 @@
         </w:numPr>
       </w:pPr>
       <w:r>
-        <w:t>I decided to also use ‘</w:t>
-      </w:r>
-      <w:proofErr w:type="spellStart"/>
-      <w:r>
-        <w:t>ProBuilder</w:t>
-      </w:r>
-      <w:proofErr w:type="spellEnd"/>
-      <w:r>
-        <w:t>’, as it allows me to easily create a game level, which I can gauge and fine tune the controls in my game, in a physical environment.</w:t>
+        <w:t>I decided to also use ‘ProBuilder’, as it allows me to easily create a game level, which I can gauge and fine tune the controls in my game, in a physical environment.</w:t>
       </w:r>
     </w:p>
     <w:sectPr>

</xml_diff>